<commit_message>
docs: ecubelabs 의 주요업무 작성
</commit_message>
<xml_diff>
--- a/2025/resume_2025_02_26.docx
+++ b/2025/resume_2025_02_26.docx
@@ -34,6 +34,7 @@
                 <w:lang w:eastAsia="ko-KR"/>
               </w:rPr>
             </w:pPr>
+            <w:proofErr w:type="spellStart"/>
             <w:r>
               <w:rPr>
                 <w:rFonts w:ascii="맑은 고딕" w:eastAsia="맑은 고딕" w:hAnsi="맑은 고딕" w:cs="맑은 고딕" w:hint="eastAsia"/>
@@ -41,6 +42,7 @@
               </w:rPr>
               <w:t>고정완</w:t>
             </w:r>
+            <w:proofErr w:type="spellEnd"/>
           </w:p>
         </w:tc>
         <w:tc>
@@ -2321,6 +2323,7 @@
         </w:rPr>
         <w:t xml:space="preserve"> </w:t>
       </w:r>
+      <w:proofErr w:type="spellStart"/>
       <w:r>
         <w:rPr>
           <w:rFonts w:hint="eastAsia"/>
@@ -2328,6 +2331,7 @@
         </w:rPr>
         <w:t>백엔드</w:t>
       </w:r>
+      <w:proofErr w:type="spellEnd"/>
       <w:r>
         <w:rPr>
           <w:rFonts w:hint="eastAsia"/>
@@ -2438,6 +2442,7 @@
         </w:rPr>
         <w:t xml:space="preserve"> </w:t>
       </w:r>
+      <w:proofErr w:type="spellStart"/>
       <w:r>
         <w:rPr>
           <w:rFonts w:hint="eastAsia"/>
@@ -2445,6 +2450,7 @@
         </w:rPr>
         <w:t>피처드</w:t>
       </w:r>
+      <w:proofErr w:type="spellEnd"/>
       <w:r>
         <w:rPr>
           <w:rFonts w:hint="eastAsia"/>
@@ -2466,6 +2472,7 @@
         </w:rPr>
         <w:t xml:space="preserve"> </w:t>
       </w:r>
+      <w:proofErr w:type="spellStart"/>
       <w:r>
         <w:rPr>
           <w:rFonts w:hint="eastAsia"/>
@@ -2473,13 +2480,15 @@
         </w:rPr>
         <w:t>드림포라의</w:t>
       </w:r>
-      <w:r>
-        <w:rPr>
-          <w:rFonts w:hint="eastAsia"/>
-          <w:lang w:eastAsia="ko-KR"/>
-        </w:rPr>
-        <w:t xml:space="preserve"> </w:t>
-      </w:r>
+      <w:proofErr w:type="spellEnd"/>
+      <w:r>
+        <w:rPr>
+          <w:rFonts w:hint="eastAsia"/>
+          <w:lang w:eastAsia="ko-KR"/>
+        </w:rPr>
+        <w:t xml:space="preserve"> </w:t>
+      </w:r>
+      <w:proofErr w:type="spellStart"/>
       <w:r>
         <w:rPr>
           <w:rFonts w:hint="eastAsia"/>
@@ -2487,13 +2496,15 @@
         </w:rPr>
         <w:t>백엔드</w:t>
       </w:r>
-      <w:r>
-        <w:rPr>
-          <w:rFonts w:hint="eastAsia"/>
-          <w:lang w:eastAsia="ko-KR"/>
-        </w:rPr>
-        <w:t xml:space="preserve"> </w:t>
-      </w:r>
+      <w:proofErr w:type="spellEnd"/>
+      <w:r>
+        <w:rPr>
+          <w:rFonts w:hint="eastAsia"/>
+          <w:lang w:eastAsia="ko-KR"/>
+        </w:rPr>
+        <w:t xml:space="preserve"> </w:t>
+      </w:r>
+      <w:proofErr w:type="spellStart"/>
       <w:r>
         <w:rPr>
           <w:rFonts w:hint="eastAsia"/>
@@ -2501,6 +2512,7 @@
         </w:rPr>
         <w:t>테크리드</w:t>
       </w:r>
+      <w:proofErr w:type="spellEnd"/>
     </w:p>
     <w:p>
       <w:pPr>
@@ -2802,18 +2814,27 @@
         </w:rPr>
         <w:t xml:space="preserve"> | </w:t>
       </w:r>
+      <w:proofErr w:type="spellStart"/>
       <w:r>
         <w:rPr>
           <w:rStyle w:val="BlackText"/>
           <w:lang w:eastAsia="ko-KR"/>
         </w:rPr>
-        <w:t xml:space="preserve">Dreamfora </w:t>
-      </w:r>
+        <w:t>Dreamfora</w:t>
+      </w:r>
+      <w:proofErr w:type="spellEnd"/>
       <w:r>
         <w:rPr>
           <w:rStyle w:val="BlackText"/>
           <w:lang w:eastAsia="ko-KR"/>
         </w:rPr>
+        <w:t xml:space="preserve"> </w:t>
+      </w:r>
+      <w:r>
+        <w:rPr>
+          <w:rStyle w:val="BlackText"/>
+          <w:lang w:eastAsia="ko-KR"/>
+        </w:rPr>
         <w:t xml:space="preserve">    </w:t>
       </w:r>
       <w:r>
@@ -2821,7 +2842,15 @@
           <w:rStyle w:val="BlackText"/>
           <w:lang w:eastAsia="ko-KR"/>
         </w:rPr>
-        <w:t xml:space="preserve">                                                            </w:t>
+        <w:t xml:space="preserve">                                                         </w:t>
+      </w:r>
+      <w:proofErr w:type="gramStart"/>
+      <w:r>
+        <w:rPr>
+          <w:rStyle w:val="BlackText"/>
+          <w:lang w:eastAsia="ko-KR"/>
+        </w:rPr>
+        <w:t xml:space="preserve">   </w:t>
       </w:r>
       <w:r>
         <w:rPr>
@@ -2834,8 +2863,9 @@
           <w:szCs w:val="22"/>
           <w:lang w:eastAsia="ko-KR"/>
         </w:rPr>
-        <w:t>(2</w:t>
-      </w:r>
+        <w:t>(</w:t>
+      </w:r>
+      <w:proofErr w:type="gramEnd"/>
       <w:r>
         <w:rPr>
           <w:rStyle w:val="BlackText"/>
@@ -2847,7 +2877,7 @@
           <w:szCs w:val="22"/>
           <w:lang w:eastAsia="ko-KR"/>
         </w:rPr>
-        <w:t xml:space="preserve">021.08.25 – </w:t>
+        <w:t>2</w:t>
       </w:r>
       <w:r>
         <w:rPr>
@@ -2860,6 +2890,19 @@
           <w:szCs w:val="22"/>
           <w:lang w:eastAsia="ko-KR"/>
         </w:rPr>
+        <w:t xml:space="preserve">021.08.25 – </w:t>
+      </w:r>
+      <w:r>
+        <w:rPr>
+          <w:rStyle w:val="BlackText"/>
+          <w:b w:val="0"/>
+          <w:bCs/>
+          <w:i/>
+          <w:iCs/>
+          <w:sz w:val="22"/>
+          <w:szCs w:val="22"/>
+          <w:lang w:eastAsia="ko-KR"/>
+        </w:rPr>
         <w:t>)</w:t>
       </w:r>
     </w:p>
@@ -3247,6 +3290,7 @@
           <w:lang w:eastAsia="ko-KR"/>
         </w:rPr>
       </w:pPr>
+      <w:proofErr w:type="spellStart"/>
       <w:r>
         <w:rPr>
           <w:rFonts w:hint="eastAsia"/>
@@ -3254,6 +3298,7 @@
         </w:rPr>
         <w:t>모놀리식에서</w:t>
       </w:r>
+      <w:proofErr w:type="spellEnd"/>
       <w:r>
         <w:rPr>
           <w:rFonts w:hint="eastAsia"/>
@@ -3337,6 +3382,7 @@
           <w:lang w:eastAsia="ko-KR"/>
         </w:rPr>
       </w:pPr>
+      <w:proofErr w:type="spellStart"/>
       <w:r>
         <w:rPr>
           <w:rFonts w:hint="eastAsia"/>
@@ -3351,6 +3397,7 @@
         </w:rPr>
         <w:t>과</w:t>
       </w:r>
+      <w:proofErr w:type="spellEnd"/>
       <w:r>
         <w:rPr>
           <w:rFonts w:hint="eastAsia"/>
@@ -3634,18 +3681,27 @@
         </w:rPr>
         <w:t xml:space="preserve">| </w:t>
       </w:r>
+      <w:proofErr w:type="spellStart"/>
       <w:r>
         <w:rPr>
           <w:rStyle w:val="BlackText"/>
           <w:lang w:eastAsia="ko-KR"/>
         </w:rPr>
-        <w:t>Ecube Labs</w:t>
-      </w:r>
+        <w:t>Ecube</w:t>
+      </w:r>
+      <w:proofErr w:type="spellEnd"/>
       <w:r>
         <w:rPr>
           <w:rStyle w:val="BlackText"/>
           <w:lang w:eastAsia="ko-KR"/>
         </w:rPr>
+        <w:t xml:space="preserve"> Labs</w:t>
+      </w:r>
+      <w:r>
+        <w:rPr>
+          <w:rStyle w:val="BlackText"/>
+          <w:lang w:eastAsia="ko-KR"/>
+        </w:rPr>
         <w:t xml:space="preserve">    </w:t>
       </w:r>
       <w:r>
@@ -3653,7 +3709,15 @@
           <w:rStyle w:val="BlackText"/>
           <w:lang w:eastAsia="ko-KR"/>
         </w:rPr>
-        <w:t xml:space="preserve">                                                     </w:t>
+        <w:t xml:space="preserve">                                                  </w:t>
+      </w:r>
+      <w:proofErr w:type="gramStart"/>
+      <w:r>
+        <w:rPr>
+          <w:rStyle w:val="BlackText"/>
+          <w:lang w:eastAsia="ko-KR"/>
+        </w:rPr>
+        <w:t xml:space="preserve">   </w:t>
       </w:r>
       <w:r>
         <w:rPr>
@@ -3666,8 +3730,9 @@
           <w:szCs w:val="22"/>
           <w:lang w:eastAsia="ko-KR"/>
         </w:rPr>
-        <w:t>(2</w:t>
-      </w:r>
+        <w:t>(</w:t>
+      </w:r>
+      <w:proofErr w:type="gramEnd"/>
       <w:r>
         <w:rPr>
           <w:rStyle w:val="BlackText"/>
@@ -3679,7 +3744,7 @@
           <w:szCs w:val="22"/>
           <w:lang w:eastAsia="ko-KR"/>
         </w:rPr>
-        <w:t>018.10.15 – 2020.12.28</w:t>
+        <w:t>2</w:t>
       </w:r>
       <w:r>
         <w:rPr>
@@ -3692,6 +3757,19 @@
           <w:szCs w:val="22"/>
           <w:lang w:eastAsia="ko-KR"/>
         </w:rPr>
+        <w:t>018.10.15 – 2020.12.28</w:t>
+      </w:r>
+      <w:r>
+        <w:rPr>
+          <w:rStyle w:val="BlackText"/>
+          <w:b w:val="0"/>
+          <w:bCs/>
+          <w:i/>
+          <w:iCs/>
+          <w:sz w:val="22"/>
+          <w:szCs w:val="22"/>
+          <w:lang w:eastAsia="ko-KR"/>
+        </w:rPr>
         <w:t>)</w:t>
       </w:r>
     </w:p>
@@ -3782,6 +3860,7 @@
         </w:rPr>
         <w:t xml:space="preserve"> </w:t>
       </w:r>
+      <w:proofErr w:type="spellStart"/>
       <w:r>
         <w:rPr>
           <w:rFonts w:hint="eastAsia"/>
@@ -3789,6 +3868,7 @@
         </w:rPr>
         <w:t>이치카와</w:t>
       </w:r>
+      <w:proofErr w:type="spellEnd"/>
       <w:r>
         <w:rPr>
           <w:rFonts w:hint="eastAsia"/>
@@ -3815,7 +3895,21 @@
           <w:rFonts w:hint="eastAsia"/>
           <w:lang w:eastAsia="ko-KR"/>
         </w:rPr>
-        <w:t>고양시와</w:t>
+        <w:t>고양</w:t>
+      </w:r>
+      <w:r>
+        <w:rPr>
+          <w:rFonts w:hint="eastAsia"/>
+          <w:lang w:eastAsia="ko-KR"/>
+        </w:rPr>
+        <w:t xml:space="preserve"> </w:t>
+      </w:r>
+      <w:r>
+        <w:rPr>
+          <w:rFonts w:hint="eastAsia"/>
+          <w:lang w:eastAsia="ko-KR"/>
+        </w:rPr>
+        <w:t>시와</w:t>
       </w:r>
       <w:r>
         <w:rPr>
@@ -3878,6 +3972,7 @@
         </w:rPr>
         <w:t xml:space="preserve">SaaS </w:t>
       </w:r>
+      <w:proofErr w:type="spellStart"/>
       <w:r>
         <w:rPr>
           <w:rFonts w:hint="eastAsia"/>
@@ -3885,6 +3980,7 @@
         </w:rPr>
         <w:t>를</w:t>
       </w:r>
+      <w:proofErr w:type="spellEnd"/>
       <w:r>
         <w:rPr>
           <w:rFonts w:hint="eastAsia"/>
@@ -4119,6 +4215,7 @@
         </w:rPr>
         <w:t xml:space="preserve"> </w:t>
       </w:r>
+      <w:proofErr w:type="spellStart"/>
       <w:r>
         <w:rPr>
           <w:rFonts w:hint="eastAsia"/>
@@ -4126,6 +4223,7 @@
         </w:rPr>
         <w:t>이치카와</w:t>
       </w:r>
+      <w:proofErr w:type="spellEnd"/>
       <w:r>
         <w:rPr>
           <w:rFonts w:hint="eastAsia"/>
@@ -4304,7 +4402,35 @@
           <w:rFonts w:hint="eastAsia"/>
           <w:lang w:eastAsia="ko-KR"/>
         </w:rPr>
-        <w:t>고양시와</w:t>
+        <w:t>한국</w:t>
+      </w:r>
+      <w:r>
+        <w:rPr>
+          <w:rFonts w:hint="eastAsia"/>
+          <w:lang w:eastAsia="ko-KR"/>
+        </w:rPr>
+        <w:t xml:space="preserve"> </w:t>
+      </w:r>
+      <w:r>
+        <w:rPr>
+          <w:rFonts w:hint="eastAsia"/>
+          <w:lang w:eastAsia="ko-KR"/>
+        </w:rPr>
+        <w:t>고양</w:t>
+      </w:r>
+      <w:r>
+        <w:rPr>
+          <w:rFonts w:hint="eastAsia"/>
+          <w:lang w:eastAsia="ko-KR"/>
+        </w:rPr>
+        <w:t xml:space="preserve"> </w:t>
+      </w:r>
+      <w:r>
+        <w:rPr>
+          <w:rFonts w:hint="eastAsia"/>
+          <w:lang w:eastAsia="ko-KR"/>
+        </w:rPr>
+        <w:t>시와</w:t>
       </w:r>
       <w:r>
         <w:rPr>
@@ -4630,6 +4756,7 @@
         </w:rPr>
         <w:t xml:space="preserve"> | </w:t>
       </w:r>
+      <w:proofErr w:type="spellStart"/>
       <w:r>
         <w:rPr>
           <w:rStyle w:val="BlackText"/>
@@ -4638,6 +4765,7 @@
         </w:rPr>
         <w:t>우아한테크코스</w:t>
       </w:r>
+      <w:proofErr w:type="spellEnd"/>
       <w:r>
         <w:rPr>
           <w:rStyle w:val="BlackText"/>
@@ -4726,6 +4854,7 @@
           <w:lang w:eastAsia="ko-KR"/>
         </w:rPr>
       </w:pPr>
+      <w:proofErr w:type="spellStart"/>
       <w:r>
         <w:rPr>
           <w:rFonts w:hint="eastAsia"/>
@@ -4733,6 +4862,7 @@
         </w:rPr>
         <w:t>우아한테크코스에서</w:t>
       </w:r>
+      <w:proofErr w:type="spellEnd"/>
       <w:r>
         <w:rPr>
           <w:rFonts w:hint="eastAsia"/>
@@ -4767,6 +4897,7 @@
         </w:rPr>
         <w:t xml:space="preserve">Kotlin, OOP, TDD </w:t>
       </w:r>
+      <w:proofErr w:type="spellStart"/>
       <w:r>
         <w:rPr>
           <w:rFonts w:hint="eastAsia"/>
@@ -4774,6 +4905,7 @@
         </w:rPr>
         <w:t>를</w:t>
       </w:r>
+      <w:proofErr w:type="spellEnd"/>
       <w:r>
         <w:rPr>
           <w:rFonts w:hint="eastAsia"/>
@@ -5457,6 +5589,7 @@
         </w:rPr>
         <w:t xml:space="preserve"> | </w:t>
       </w:r>
+      <w:proofErr w:type="spellStart"/>
       <w:r>
         <w:rPr>
           <w:rStyle w:val="BlackText"/>
@@ -5467,6 +5600,7 @@
         </w:rPr>
         <w:t>한빛미디어</w:t>
       </w:r>
+      <w:proofErr w:type="spellEnd"/>
       <w:r>
         <w:rPr>
           <w:rStyle w:val="BlackText"/>
@@ -5621,6 +5755,7 @@
         </w:rPr>
         <w:t xml:space="preserve"> </w:t>
       </w:r>
+      <w:proofErr w:type="spellStart"/>
       <w:r>
         <w:rPr>
           <w:rFonts w:hint="eastAsia"/>
@@ -5628,6 +5763,7 @@
         </w:rPr>
         <w:t>한빛미디어의</w:t>
       </w:r>
+      <w:proofErr w:type="spellEnd"/>
       <w:r>
         <w:rPr>
           <w:rFonts w:hint="eastAsia"/>
@@ -5864,6 +6000,7 @@
           <w:lang w:eastAsia="ko-KR"/>
         </w:rPr>
       </w:pPr>
+      <w:proofErr w:type="spellStart"/>
       <w:r>
         <w:rPr>
           <w:rFonts w:ascii="맑은 고딕" w:eastAsia="맑은 고딕" w:hAnsi="맑은 고딕" w:cs="맑은 고딕"/>
@@ -5876,7 +6013,21 @@
           <w:lang w:eastAsia="ko-KR"/>
         </w:rPr>
         <w:lastRenderedPageBreak/>
-        <w:t xml:space="preserve">Dreamfora </w:t>
+        <w:t>Dreamfora</w:t>
+      </w:r>
+      <w:proofErr w:type="spellEnd"/>
+      <w:r>
+        <w:rPr>
+          <w:rFonts w:ascii="맑은 고딕" w:eastAsia="맑은 고딕" w:hAnsi="맑은 고딕" w:cs="맑은 고딕"/>
+          <w:b/>
+          <w:bCs/>
+          <w:color w:val="000000"/>
+          <w:spacing w:val="-10"/>
+          <w:sz w:val="28"/>
+          <w:szCs w:val="28"/>
+          <w:lang w:eastAsia="ko-KR"/>
+        </w:rPr>
+        <w:t xml:space="preserve"> </w:t>
       </w:r>
       <w:r>
         <w:rPr>
@@ -6234,6 +6385,7 @@
         </w:rPr>
         <w:t xml:space="preserve"> </w:t>
       </w:r>
+      <w:proofErr w:type="spellStart"/>
       <w:r>
         <w:rPr>
           <w:rFonts w:hint="eastAsia"/>
@@ -6241,6 +6393,7 @@
         </w:rPr>
         <w:t>망분리</w:t>
       </w:r>
+      <w:proofErr w:type="spellEnd"/>
       <w:r>
         <w:rPr>
           <w:rFonts w:hint="eastAsia"/>
@@ -6446,6 +6599,7 @@
         </w:rPr>
         <w:t>DB</w:t>
       </w:r>
+      <w:proofErr w:type="spellStart"/>
       <w:r>
         <w:rPr>
           <w:rFonts w:hint="eastAsia"/>
@@ -6453,6 +6607,7 @@
         </w:rPr>
         <w:t>를</w:t>
       </w:r>
+      <w:proofErr w:type="spellEnd"/>
       <w:r>
         <w:rPr>
           <w:lang w:eastAsia="ko-KR"/>
@@ -6624,6 +6779,7 @@
           <w:lang w:eastAsia="ko-KR"/>
         </w:rPr>
       </w:pPr>
+      <w:proofErr w:type="spellStart"/>
       <w:r>
         <w:rPr>
           <w:rFonts w:hint="eastAsia"/>
@@ -6631,6 +6787,7 @@
         </w:rPr>
         <w:t>도커</w:t>
       </w:r>
+      <w:proofErr w:type="spellEnd"/>
       <w:r>
         <w:rPr>
           <w:rFonts w:hint="eastAsia"/>
@@ -6686,6 +6843,7 @@
         </w:rPr>
         <w:t xml:space="preserve"> </w:t>
       </w:r>
+      <w:proofErr w:type="spellStart"/>
       <w:r>
         <w:rPr>
           <w:rFonts w:hint="eastAsia"/>
@@ -6693,6 +6851,7 @@
         </w:rPr>
         <w:t>무중단</w:t>
       </w:r>
+      <w:proofErr w:type="spellEnd"/>
       <w:r>
         <w:rPr>
           <w:rFonts w:hint="eastAsia"/>
@@ -6786,13 +6945,31 @@
           <w:lang w:eastAsia="ko-KR"/>
         </w:rPr>
       </w:pPr>
+      <w:proofErr w:type="spellStart"/>
       <w:r>
         <w:rPr>
           <w:rFonts w:ascii="맑은 고딕" w:eastAsia="맑은 고딕" w:hAnsi="맑은 고딕" w:cs="맑은 고딕" w:hint="eastAsia"/>
           <w:lang w:eastAsia="ko-KR"/>
         </w:rPr>
-        <w:t>모놀리식 리팩토링</w:t>
-      </w:r>
+        <w:t>모놀리식</w:t>
+      </w:r>
+      <w:proofErr w:type="spellEnd"/>
+      <w:r>
+        <w:rPr>
+          <w:rFonts w:ascii="맑은 고딕" w:eastAsia="맑은 고딕" w:hAnsi="맑은 고딕" w:cs="맑은 고딕" w:hint="eastAsia"/>
+          <w:lang w:eastAsia="ko-KR"/>
+        </w:rPr>
+        <w:t xml:space="preserve"> </w:t>
+      </w:r>
+      <w:proofErr w:type="spellStart"/>
+      <w:r>
+        <w:rPr>
+          <w:rFonts w:ascii="맑은 고딕" w:eastAsia="맑은 고딕" w:hAnsi="맑은 고딕" w:cs="맑은 고딕" w:hint="eastAsia"/>
+          <w:lang w:eastAsia="ko-KR"/>
+        </w:rPr>
+        <w:t>리팩토링</w:t>
+      </w:r>
+      <w:proofErr w:type="spellEnd"/>
       <w:r>
         <w:rPr>
           <w:rStyle w:val="BlackText"/>
@@ -6974,6 +7151,7 @@
         </w:rPr>
         <w:t xml:space="preserve"> </w:t>
       </w:r>
+      <w:proofErr w:type="spellStart"/>
       <w:r>
         <w:rPr>
           <w:rFonts w:hint="eastAsia"/>
@@ -6981,6 +7159,7 @@
         </w:rPr>
         <w:t>모놀리식</w:t>
       </w:r>
+      <w:proofErr w:type="spellEnd"/>
       <w:r>
         <w:rPr>
           <w:rFonts w:hint="eastAsia"/>
@@ -7194,6 +7373,7 @@
           <w:lang w:eastAsia="ko-KR"/>
         </w:rPr>
       </w:pPr>
+      <w:proofErr w:type="spellStart"/>
       <w:r>
         <w:rPr>
           <w:rFonts w:hint="eastAsia"/>
@@ -7201,6 +7381,7 @@
         </w:rPr>
         <w:t>리팩토링</w:t>
       </w:r>
+      <w:proofErr w:type="spellEnd"/>
       <w:r>
         <w:rPr>
           <w:rFonts w:hint="eastAsia"/>
@@ -7743,6 +7924,7 @@
         </w:rPr>
         <w:t xml:space="preserve"> </w:t>
       </w:r>
+      <w:proofErr w:type="spellStart"/>
       <w:r>
         <w:rPr>
           <w:rFonts w:hint="eastAsia"/>
@@ -7750,6 +7932,7 @@
         </w:rPr>
         <w:t>망분리된</w:t>
       </w:r>
+      <w:proofErr w:type="spellEnd"/>
       <w:r>
         <w:rPr>
           <w:rFonts w:hint="eastAsia"/>
@@ -8204,6 +8387,7 @@
           <w:lang w:eastAsia="ko-KR"/>
         </w:rPr>
       </w:pPr>
+      <w:proofErr w:type="spellStart"/>
       <w:r>
         <w:rPr>
           <w:rFonts w:hint="eastAsia"/>
@@ -8211,6 +8395,7 @@
         </w:rPr>
         <w:t>로드밸런서를</w:t>
       </w:r>
+      <w:proofErr w:type="spellEnd"/>
       <w:r>
         <w:rPr>
           <w:rFonts w:hint="eastAsia"/>
@@ -8320,6 +8505,7 @@
         </w:rPr>
         <w:t xml:space="preserve">, </w:t>
       </w:r>
+      <w:proofErr w:type="spellStart"/>
       <w:r>
         <w:rPr>
           <w:rFonts w:hint="eastAsia"/>
@@ -8327,6 +8513,7 @@
         </w:rPr>
         <w:t>현금성</w:t>
       </w:r>
+      <w:proofErr w:type="spellEnd"/>
       <w:r>
         <w:rPr>
           <w:rFonts w:hint="eastAsia"/>
@@ -8389,6 +8576,7 @@
         </w:rPr>
         <w:t xml:space="preserve"> </w:t>
       </w:r>
+      <w:proofErr w:type="spellStart"/>
       <w:r>
         <w:rPr>
           <w:rFonts w:hint="eastAsia"/>
@@ -8396,6 +8584,7 @@
         </w:rPr>
         <w:t>망분리</w:t>
       </w:r>
+      <w:proofErr w:type="spellEnd"/>
     </w:p>
     <w:p>
       <w:pPr>
@@ -8435,6 +8624,7 @@
         </w:rPr>
         <w:t xml:space="preserve">Point </w:t>
       </w:r>
+      <w:proofErr w:type="spellStart"/>
       <w:r>
         <w:rPr>
           <w:rFonts w:hint="eastAsia"/>
@@ -8442,6 +8632,7 @@
         </w:rPr>
         <w:t>를</w:t>
       </w:r>
+      <w:proofErr w:type="spellEnd"/>
       <w:r>
         <w:rPr>
           <w:rFonts w:hint="eastAsia"/>
@@ -8516,13 +8707,22 @@
           <w:lang w:eastAsia="ko-KR"/>
         </w:rPr>
       </w:pPr>
+      <w:proofErr w:type="spellStart"/>
       <w:r>
         <w:rPr>
           <w:rFonts w:ascii="맑은 고딕" w:eastAsia="맑은 고딕" w:hAnsi="맑은 고딕" w:cs="맑은 고딕" w:hint="eastAsia"/>
           <w:lang w:eastAsia="ko-KR"/>
         </w:rPr>
         <w:lastRenderedPageBreak/>
-        <w:t>쿼리튜닝 및 스키마 재설계</w:t>
+        <w:t>쿼리튜닝</w:t>
+      </w:r>
+      <w:proofErr w:type="spellEnd"/>
+      <w:r>
+        <w:rPr>
+          <w:rFonts w:ascii="맑은 고딕" w:eastAsia="맑은 고딕" w:hAnsi="맑은 고딕" w:cs="맑은 고딕" w:hint="eastAsia"/>
+          <w:lang w:eastAsia="ko-KR"/>
+        </w:rPr>
+        <w:t xml:space="preserve"> 및 스키마 재설계</w:t>
       </w:r>
       <w:r>
         <w:rPr>
@@ -9178,6 +9378,7 @@
         </w:rPr>
         <w:t xml:space="preserve"> </w:t>
       </w:r>
+      <w:proofErr w:type="spellStart"/>
       <w:r>
         <w:rPr>
           <w:rFonts w:hint="eastAsia"/>
@@ -9185,6 +9386,7 @@
         </w:rPr>
         <w:t>아카이빙</w:t>
       </w:r>
+      <w:proofErr w:type="spellEnd"/>
       <w:r>
         <w:rPr>
           <w:rFonts w:hint="eastAsia"/>
@@ -9931,6 +10133,7 @@
         </w:rPr>
         <w:t>Junit</w:t>
       </w:r>
+      <w:proofErr w:type="spellStart"/>
       <w:r>
         <w:rPr>
           <w:rFonts w:hint="eastAsia"/>
@@ -9938,6 +10141,7 @@
         </w:rPr>
         <w:t>으로</w:t>
       </w:r>
+      <w:proofErr w:type="spellEnd"/>
       <w:r>
         <w:rPr>
           <w:rFonts w:hint="eastAsia"/>
@@ -10061,12 +10265,14 @@
         </w:rPr>
         <w:t xml:space="preserve"> </w:t>
       </w:r>
+      <w:proofErr w:type="spellStart"/>
       <w:r>
         <w:rPr>
           <w:lang w:eastAsia="ko-KR"/>
         </w:rPr>
         <w:t>EntityManager</w:t>
       </w:r>
+      <w:proofErr w:type="spellEnd"/>
       <w:r>
         <w:rPr>
           <w:rFonts w:hint="eastAsia"/>
@@ -10483,6 +10689,7 @@
         </w:rPr>
         <w:t xml:space="preserve">JWT </w:t>
       </w:r>
+      <w:proofErr w:type="spellStart"/>
       <w:r>
         <w:rPr>
           <w:rFonts w:hint="eastAsia"/>
@@ -10490,6 +10697,7 @@
         </w:rPr>
         <w:t>를</w:t>
       </w:r>
+      <w:proofErr w:type="spellEnd"/>
       <w:r>
         <w:rPr>
           <w:rFonts w:hint="eastAsia"/>
@@ -10518,11 +10726,19 @@
         </w:rPr>
         <w:t xml:space="preserve"> </w:t>
       </w:r>
-      <w:r>
-        <w:rPr>
-          <w:lang w:eastAsia="ko-KR"/>
-        </w:rPr>
-        <w:t xml:space="preserve">Sessionless </w:t>
+      <w:proofErr w:type="spellStart"/>
+      <w:r>
+        <w:rPr>
+          <w:lang w:eastAsia="ko-KR"/>
+        </w:rPr>
+        <w:t>Sessionless</w:t>
+      </w:r>
+      <w:proofErr w:type="spellEnd"/>
+      <w:r>
+        <w:rPr>
+          <w:lang w:eastAsia="ko-KR"/>
+        </w:rPr>
+        <w:t xml:space="preserve"> </w:t>
       </w:r>
       <w:r>
         <w:rPr>
@@ -10586,11 +10802,19 @@
         </w:rPr>
         <w:t xml:space="preserve"> </w:t>
       </w:r>
-      <w:r>
-        <w:rPr>
-          <w:lang w:eastAsia="ko-KR"/>
-        </w:rPr>
-        <w:t xml:space="preserve">accessToken </w:t>
+      <w:proofErr w:type="spellStart"/>
+      <w:r>
+        <w:rPr>
+          <w:lang w:eastAsia="ko-KR"/>
+        </w:rPr>
+        <w:t>accessToken</w:t>
+      </w:r>
+      <w:proofErr w:type="spellEnd"/>
+      <w:r>
+        <w:rPr>
+          <w:lang w:eastAsia="ko-KR"/>
+        </w:rPr>
+        <w:t xml:space="preserve"> </w:t>
       </w:r>
       <w:r>
         <w:rPr>
@@ -10606,11 +10830,19 @@
         </w:rPr>
         <w:t xml:space="preserve"> </w:t>
       </w:r>
-      <w:r>
-        <w:rPr>
-          <w:lang w:eastAsia="ko-KR"/>
-        </w:rPr>
-        <w:t xml:space="preserve">refreshToken </w:t>
+      <w:proofErr w:type="spellStart"/>
+      <w:r>
+        <w:rPr>
+          <w:lang w:eastAsia="ko-KR"/>
+        </w:rPr>
+        <w:t>refreshToken</w:t>
+      </w:r>
+      <w:proofErr w:type="spellEnd"/>
+      <w:r>
+        <w:rPr>
+          <w:lang w:eastAsia="ko-KR"/>
+        </w:rPr>
+        <w:t xml:space="preserve"> </w:t>
       </w:r>
       <w:r>
         <w:rPr>
@@ -14508,6 +14740,7 @@
     <w:rsid w:val="002D7512"/>
     <w:rsid w:val="002D779F"/>
     <w:rsid w:val="002E7E15"/>
+    <w:rsid w:val="0031563D"/>
     <w:rsid w:val="00387325"/>
     <w:rsid w:val="003B2BAD"/>
     <w:rsid w:val="003E3B8B"/>
@@ -14557,6 +14790,7 @@
     <w:rsid w:val="009343EC"/>
     <w:rsid w:val="00936DAB"/>
     <w:rsid w:val="00952BDC"/>
+    <w:rsid w:val="00955D37"/>
     <w:rsid w:val="0096347C"/>
     <w:rsid w:val="009B3AA4"/>
     <w:rsid w:val="009C7052"/>
@@ -15586,19 +15820,6 @@
 </file>
 
 <file path=customXml/item3.xml><?xml version="1.0" encoding="utf-8"?>
-<?mso-contentType ?>
-<FormTemplates xmlns="http://schemas.microsoft.com/sharepoint/v3/contenttype/forms">
-  <Display>DocumentLibraryForm</Display>
-  <Edit>DocumentLibraryForm</Edit>
-  <New>DocumentLibraryForm</New>
-</FormTemplates>
-</file>
-
-<file path=customXml/item4.xml><?xml version="1.0" encoding="utf-8"?>
-<b:Sources xmlns:b="http://schemas.openxmlformats.org/officeDocument/2006/bibliography" xmlns="http://schemas.openxmlformats.org/officeDocument/2006/bibliography" SelectedStyle="/APASixthEditionOfficeOnline.xsl" StyleName="APA" Version="6"/>
-</file>
-
-<file path=customXml/item5.xml><?xml version="1.0" encoding="utf-8"?>
 <p:properties xmlns:p="http://schemas.microsoft.com/office/2006/metadata/properties" xmlns:xsi="http://www.w3.org/2001/XMLSchema-instance" xmlns:pc="http://schemas.microsoft.com/office/infopath/2007/PartnerControls">
   <documentManagement>
     <_ip_UnifiedCompliancePolicyUIAction xmlns="http://schemas.microsoft.com/sharepoint/v3" xsi:nil="true"/>
@@ -15616,6 +15837,19 @@
     <MediaServiceKeyPoints xmlns="71af3243-3dd4-4a8d-8c0d-dd76da1f02a5" xsi:nil="true"/>
   </documentManagement>
 </p:properties>
+</file>
+
+<file path=customXml/item4.xml><?xml version="1.0" encoding="utf-8"?>
+<b:Sources xmlns:b="http://schemas.openxmlformats.org/officeDocument/2006/bibliography" xmlns="http://schemas.openxmlformats.org/officeDocument/2006/bibliography" SelectedStyle="/APASixthEditionOfficeOnline.xsl" StyleName="APA" Version="6"/>
+</file>
+
+<file path=customXml/item5.xml><?xml version="1.0" encoding="utf-8"?>
+<?mso-contentType ?>
+<FormTemplates xmlns="http://schemas.microsoft.com/sharepoint/v3/contenttype/forms">
+  <Display>DocumentLibraryForm</Display>
+  <Edit>DocumentLibraryForm</Edit>
+  <New>DocumentLibraryForm</New>
+</FormTemplates>
 </file>
 
 <file path=customXml/itemProps1.xml><?xml version="1.0" encoding="utf-8"?>
@@ -15648,9 +15882,13 @@
 </file>
 
 <file path=customXml/itemProps3.xml><?xml version="1.0" encoding="utf-8"?>
-<ds:datastoreItem xmlns:ds="http://schemas.openxmlformats.org/officeDocument/2006/customXml" ds:itemID="{CC4343A5-4AA6-4257-A397-D475A9F5A71A}">
+<ds:datastoreItem xmlns:ds="http://schemas.openxmlformats.org/officeDocument/2006/customXml" ds:itemID="{6F3774E6-497D-4A3D-B3B9-18384E45BF6B}">
   <ds:schemaRefs>
-    <ds:schemaRef ds:uri="http://schemas.microsoft.com/sharepoint/v3/contenttype/forms"/>
+    <ds:schemaRef ds:uri="http://schemas.microsoft.com/office/2006/metadata/properties"/>
+    <ds:schemaRef ds:uri="http://schemas.microsoft.com/office/infopath/2007/PartnerControls"/>
+    <ds:schemaRef ds:uri="http://schemas.microsoft.com/sharepoint/v3"/>
+    <ds:schemaRef ds:uri="71af3243-3dd4-4a8d-8c0d-dd76da1f02a5"/>
+    <ds:schemaRef ds:uri="230e9df3-be65-4c73-a93b-d1236ebd677e"/>
   </ds:schemaRefs>
 </ds:datastoreItem>
 </file>
@@ -15664,13 +15902,9 @@
 </file>
 
 <file path=customXml/itemProps5.xml><?xml version="1.0" encoding="utf-8"?>
-<ds:datastoreItem xmlns:ds="http://schemas.openxmlformats.org/officeDocument/2006/customXml" ds:itemID="{6F3774E6-497D-4A3D-B3B9-18384E45BF6B}">
+<ds:datastoreItem xmlns:ds="http://schemas.openxmlformats.org/officeDocument/2006/customXml" ds:itemID="{CC4343A5-4AA6-4257-A397-D475A9F5A71A}">
   <ds:schemaRefs>
-    <ds:schemaRef ds:uri="http://schemas.microsoft.com/office/2006/metadata/properties"/>
-    <ds:schemaRef ds:uri="http://schemas.microsoft.com/office/infopath/2007/PartnerControls"/>
-    <ds:schemaRef ds:uri="http://schemas.microsoft.com/sharepoint/v3"/>
-    <ds:schemaRef ds:uri="71af3243-3dd4-4a8d-8c0d-dd76da1f02a5"/>
-    <ds:schemaRef ds:uri="230e9df3-be65-4c73-a93b-d1236ebd677e"/>
+    <ds:schemaRef ds:uri="http://schemas.microsoft.com/sharepoint/v3/contenttype/forms"/>
   </ds:schemaRefs>
 </ds:datastoreItem>
 </file>

</xml_diff>

<commit_message>
docs: 루트 README 갱신
</commit_message>
<xml_diff>
--- a/2025/resume_2025_02_26.docx
+++ b/2025/resume_2025_02_26.docx
@@ -34,7 +34,6 @@
                 <w:lang w:eastAsia="ko-KR"/>
               </w:rPr>
             </w:pPr>
-            <w:proofErr w:type="spellStart"/>
             <w:r>
               <w:rPr>
                 <w:rFonts w:ascii="맑은 고딕" w:eastAsia="맑은 고딕" w:hAnsi="맑은 고딕" w:cs="맑은 고딕" w:hint="eastAsia"/>
@@ -42,7 +41,6 @@
               </w:rPr>
               <w:t>고정완</w:t>
             </w:r>
-            <w:proofErr w:type="spellEnd"/>
           </w:p>
         </w:tc>
         <w:tc>
@@ -2323,7 +2321,6 @@
         </w:rPr>
         <w:t xml:space="preserve"> </w:t>
       </w:r>
-      <w:proofErr w:type="spellStart"/>
       <w:r>
         <w:rPr>
           <w:rFonts w:hint="eastAsia"/>
@@ -2331,7 +2328,6 @@
         </w:rPr>
         <w:t>백엔드</w:t>
       </w:r>
-      <w:proofErr w:type="spellEnd"/>
       <w:r>
         <w:rPr>
           <w:rFonts w:hint="eastAsia"/>
@@ -2442,7 +2438,6 @@
         </w:rPr>
         <w:t xml:space="preserve"> </w:t>
       </w:r>
-      <w:proofErr w:type="spellStart"/>
       <w:r>
         <w:rPr>
           <w:rFonts w:hint="eastAsia"/>
@@ -2450,7 +2445,6 @@
         </w:rPr>
         <w:t>피처드</w:t>
       </w:r>
-      <w:proofErr w:type="spellEnd"/>
       <w:r>
         <w:rPr>
           <w:rFonts w:hint="eastAsia"/>
@@ -2472,7 +2466,6 @@
         </w:rPr>
         <w:t xml:space="preserve"> </w:t>
       </w:r>
-      <w:proofErr w:type="spellStart"/>
       <w:r>
         <w:rPr>
           <w:rFonts w:hint="eastAsia"/>
@@ -2480,15 +2473,13 @@
         </w:rPr>
         <w:t>드림포라의</w:t>
       </w:r>
-      <w:proofErr w:type="spellEnd"/>
-      <w:r>
-        <w:rPr>
-          <w:rFonts w:hint="eastAsia"/>
-          <w:lang w:eastAsia="ko-KR"/>
-        </w:rPr>
-        <w:t xml:space="preserve"> </w:t>
-      </w:r>
-      <w:proofErr w:type="spellStart"/>
+      <w:r>
+        <w:rPr>
+          <w:rFonts w:hint="eastAsia"/>
+          <w:lang w:eastAsia="ko-KR"/>
+        </w:rPr>
+        <w:t xml:space="preserve"> </w:t>
+      </w:r>
       <w:r>
         <w:rPr>
           <w:rFonts w:hint="eastAsia"/>
@@ -2496,15 +2487,13 @@
         </w:rPr>
         <w:t>백엔드</w:t>
       </w:r>
-      <w:proofErr w:type="spellEnd"/>
-      <w:r>
-        <w:rPr>
-          <w:rFonts w:hint="eastAsia"/>
-          <w:lang w:eastAsia="ko-KR"/>
-        </w:rPr>
-        <w:t xml:space="preserve"> </w:t>
-      </w:r>
-      <w:proofErr w:type="spellStart"/>
+      <w:r>
+        <w:rPr>
+          <w:rFonts w:hint="eastAsia"/>
+          <w:lang w:eastAsia="ko-KR"/>
+        </w:rPr>
+        <w:t xml:space="preserve"> </w:t>
+      </w:r>
       <w:r>
         <w:rPr>
           <w:rFonts w:hint="eastAsia"/>
@@ -2512,7 +2501,6 @@
         </w:rPr>
         <w:t>테크리드</w:t>
       </w:r>
-      <w:proofErr w:type="spellEnd"/>
     </w:p>
     <w:p>
       <w:pPr>
@@ -2814,43 +2802,26 @@
         </w:rPr>
         <w:t xml:space="preserve"> | </w:t>
       </w:r>
-      <w:proofErr w:type="spellStart"/>
       <w:r>
         <w:rPr>
           <w:rStyle w:val="BlackText"/>
           <w:lang w:eastAsia="ko-KR"/>
         </w:rPr>
-        <w:t>Dreamfora</w:t>
-      </w:r>
-      <w:proofErr w:type="spellEnd"/>
+        <w:t xml:space="preserve">Dreamfora </w:t>
+      </w:r>
       <w:r>
         <w:rPr>
           <w:rStyle w:val="BlackText"/>
           <w:lang w:eastAsia="ko-KR"/>
         </w:rPr>
-        <w:t xml:space="preserve"> </w:t>
+        <w:t xml:space="preserve">    </w:t>
       </w:r>
       <w:r>
         <w:rPr>
           <w:rStyle w:val="BlackText"/>
           <w:lang w:eastAsia="ko-KR"/>
         </w:rPr>
-        <w:t xml:space="preserve">    </w:t>
-      </w:r>
-      <w:r>
-        <w:rPr>
-          <w:rStyle w:val="BlackText"/>
-          <w:lang w:eastAsia="ko-KR"/>
-        </w:rPr>
-        <w:t xml:space="preserve">                                                         </w:t>
-      </w:r>
-      <w:proofErr w:type="gramStart"/>
-      <w:r>
-        <w:rPr>
-          <w:rStyle w:val="BlackText"/>
-          <w:lang w:eastAsia="ko-KR"/>
-        </w:rPr>
-        <w:t xml:space="preserve">   </w:t>
+        <w:t xml:space="preserve">                                                            </w:t>
       </w:r>
       <w:r>
         <w:rPr>
@@ -2863,9 +2834,8 @@
           <w:szCs w:val="22"/>
           <w:lang w:eastAsia="ko-KR"/>
         </w:rPr>
-        <w:t>(</w:t>
-      </w:r>
-      <w:proofErr w:type="gramEnd"/>
+        <w:t>(2</w:t>
+      </w:r>
       <w:r>
         <w:rPr>
           <w:rStyle w:val="BlackText"/>
@@ -2877,7 +2847,7 @@
           <w:szCs w:val="22"/>
           <w:lang w:eastAsia="ko-KR"/>
         </w:rPr>
-        <w:t>2</w:t>
+        <w:t xml:space="preserve">021.08.25 – </w:t>
       </w:r>
       <w:r>
         <w:rPr>
@@ -2890,19 +2860,6 @@
           <w:szCs w:val="22"/>
           <w:lang w:eastAsia="ko-KR"/>
         </w:rPr>
-        <w:t xml:space="preserve">021.08.25 – </w:t>
-      </w:r>
-      <w:r>
-        <w:rPr>
-          <w:rStyle w:val="BlackText"/>
-          <w:b w:val="0"/>
-          <w:bCs/>
-          <w:i/>
-          <w:iCs/>
-          <w:sz w:val="22"/>
-          <w:szCs w:val="22"/>
-          <w:lang w:eastAsia="ko-KR"/>
-        </w:rPr>
         <w:t>)</w:t>
       </w:r>
     </w:p>
@@ -3290,7 +3247,6 @@
           <w:lang w:eastAsia="ko-KR"/>
         </w:rPr>
       </w:pPr>
-      <w:proofErr w:type="spellStart"/>
       <w:r>
         <w:rPr>
           <w:rFonts w:hint="eastAsia"/>
@@ -3298,7 +3254,6 @@
         </w:rPr>
         <w:t>모놀리식에서</w:t>
       </w:r>
-      <w:proofErr w:type="spellEnd"/>
       <w:r>
         <w:rPr>
           <w:rFonts w:hint="eastAsia"/>
@@ -3382,7 +3337,6 @@
           <w:lang w:eastAsia="ko-KR"/>
         </w:rPr>
       </w:pPr>
-      <w:proofErr w:type="spellStart"/>
       <w:r>
         <w:rPr>
           <w:rFonts w:hint="eastAsia"/>
@@ -3397,7 +3351,6 @@
         </w:rPr>
         <w:t>과</w:t>
       </w:r>
-      <w:proofErr w:type="spellEnd"/>
       <w:r>
         <w:rPr>
           <w:rFonts w:hint="eastAsia"/>
@@ -3623,6 +3576,8 @@
         </w:numPr>
         <w:spacing w:line="276" w:lineRule="auto"/>
         <w:rPr>
+          <w:b/>
+          <w:bCs/>
           <w:lang w:eastAsia="ko-KR"/>
         </w:rPr>
       </w:pPr>
@@ -3630,6 +3585,8 @@
         <w:r>
           <w:rPr>
             <w:rStyle w:val="afd"/>
+            <w:b/>
+            <w:bCs/>
             <w:lang w:eastAsia="ko-KR"/>
           </w:rPr>
           <w:t xml:space="preserve">Dreamfora </w:t>
@@ -3638,6 +3595,8 @@
           <w:rPr>
             <w:rStyle w:val="afd"/>
             <w:rFonts w:hint="eastAsia"/>
+            <w:b/>
+            <w:bCs/>
             <w:lang w:eastAsia="ko-KR"/>
           </w:rPr>
           <w:t>경력기술서</w:t>
@@ -3646,6 +3605,8 @@
           <w:rPr>
             <w:rStyle w:val="afd"/>
             <w:rFonts w:hint="eastAsia"/>
+            <w:b/>
+            <w:bCs/>
             <w:lang w:eastAsia="ko-KR"/>
           </w:rPr>
           <w:t xml:space="preserve"> </w:t>
@@ -3654,6 +3615,8 @@
           <w:rPr>
             <w:rStyle w:val="afd"/>
             <w:rFonts w:hint="eastAsia"/>
+            <w:b/>
+            <w:bCs/>
             <w:lang w:eastAsia="ko-KR"/>
           </w:rPr>
           <w:t>링크</w:t>
@@ -3681,43 +3644,26 @@
         </w:rPr>
         <w:t xml:space="preserve">| </w:t>
       </w:r>
-      <w:proofErr w:type="spellStart"/>
       <w:r>
         <w:rPr>
           <w:rStyle w:val="BlackText"/>
           <w:lang w:eastAsia="ko-KR"/>
         </w:rPr>
-        <w:t>Ecube</w:t>
-      </w:r>
-      <w:proofErr w:type="spellEnd"/>
+        <w:t>Ecube Labs</w:t>
+      </w:r>
       <w:r>
         <w:rPr>
           <w:rStyle w:val="BlackText"/>
           <w:lang w:eastAsia="ko-KR"/>
         </w:rPr>
-        <w:t xml:space="preserve"> Labs</w:t>
+        <w:t xml:space="preserve">    </w:t>
       </w:r>
       <w:r>
         <w:rPr>
           <w:rStyle w:val="BlackText"/>
           <w:lang w:eastAsia="ko-KR"/>
         </w:rPr>
-        <w:t xml:space="preserve">    </w:t>
-      </w:r>
-      <w:r>
-        <w:rPr>
-          <w:rStyle w:val="BlackText"/>
-          <w:lang w:eastAsia="ko-KR"/>
-        </w:rPr>
-        <w:t xml:space="preserve">                                                  </w:t>
-      </w:r>
-      <w:proofErr w:type="gramStart"/>
-      <w:r>
-        <w:rPr>
-          <w:rStyle w:val="BlackText"/>
-          <w:lang w:eastAsia="ko-KR"/>
-        </w:rPr>
-        <w:t xml:space="preserve">   </w:t>
+        <w:t xml:space="preserve">                                                     </w:t>
       </w:r>
       <w:r>
         <w:rPr>
@@ -3730,9 +3676,8 @@
           <w:szCs w:val="22"/>
           <w:lang w:eastAsia="ko-KR"/>
         </w:rPr>
-        <w:t>(</w:t>
-      </w:r>
-      <w:proofErr w:type="gramEnd"/>
+        <w:t>(2</w:t>
+      </w:r>
       <w:r>
         <w:rPr>
           <w:rStyle w:val="BlackText"/>
@@ -3744,7 +3689,7 @@
           <w:szCs w:val="22"/>
           <w:lang w:eastAsia="ko-KR"/>
         </w:rPr>
-        <w:t>2</w:t>
+        <w:t>018.10.15 – 2020.12.28</w:t>
       </w:r>
       <w:r>
         <w:rPr>
@@ -3757,19 +3702,6 @@
           <w:szCs w:val="22"/>
           <w:lang w:eastAsia="ko-KR"/>
         </w:rPr>
-        <w:t>018.10.15 – 2020.12.28</w:t>
-      </w:r>
-      <w:r>
-        <w:rPr>
-          <w:rStyle w:val="BlackText"/>
-          <w:b w:val="0"/>
-          <w:bCs/>
-          <w:i/>
-          <w:iCs/>
-          <w:sz w:val="22"/>
-          <w:szCs w:val="22"/>
-          <w:lang w:eastAsia="ko-KR"/>
-        </w:rPr>
         <w:t>)</w:t>
       </w:r>
     </w:p>
@@ -3860,7 +3792,6 @@
         </w:rPr>
         <w:t xml:space="preserve"> </w:t>
       </w:r>
-      <w:proofErr w:type="spellStart"/>
       <w:r>
         <w:rPr>
           <w:rFonts w:hint="eastAsia"/>
@@ -3868,7 +3799,6 @@
         </w:rPr>
         <w:t>이치카와</w:t>
       </w:r>
-      <w:proofErr w:type="spellEnd"/>
       <w:r>
         <w:rPr>
           <w:rFonts w:hint="eastAsia"/>
@@ -3972,7 +3902,6 @@
         </w:rPr>
         <w:t xml:space="preserve">SaaS </w:t>
       </w:r>
-      <w:proofErr w:type="spellStart"/>
       <w:r>
         <w:rPr>
           <w:rFonts w:hint="eastAsia"/>
@@ -3980,7 +3909,6 @@
         </w:rPr>
         <w:t>를</w:t>
       </w:r>
-      <w:proofErr w:type="spellEnd"/>
       <w:r>
         <w:rPr>
           <w:rFonts w:hint="eastAsia"/>
@@ -4215,7 +4143,6 @@
         </w:rPr>
         <w:t xml:space="preserve"> </w:t>
       </w:r>
-      <w:proofErr w:type="spellStart"/>
       <w:r>
         <w:rPr>
           <w:rFonts w:hint="eastAsia"/>
@@ -4223,7 +4150,6 @@
         </w:rPr>
         <w:t>이치카와</w:t>
       </w:r>
-      <w:proofErr w:type="spellEnd"/>
       <w:r>
         <w:rPr>
           <w:rFonts w:hint="eastAsia"/>
@@ -4756,7 +4682,6 @@
         </w:rPr>
         <w:t xml:space="preserve"> | </w:t>
       </w:r>
-      <w:proofErr w:type="spellStart"/>
       <w:r>
         <w:rPr>
           <w:rStyle w:val="BlackText"/>
@@ -4765,7 +4690,6 @@
         </w:rPr>
         <w:t>우아한테크코스</w:t>
       </w:r>
-      <w:proofErr w:type="spellEnd"/>
       <w:r>
         <w:rPr>
           <w:rStyle w:val="BlackText"/>
@@ -4854,7 +4778,6 @@
           <w:lang w:eastAsia="ko-KR"/>
         </w:rPr>
       </w:pPr>
-      <w:proofErr w:type="spellStart"/>
       <w:r>
         <w:rPr>
           <w:rFonts w:hint="eastAsia"/>
@@ -4862,7 +4785,6 @@
         </w:rPr>
         <w:t>우아한테크코스에서</w:t>
       </w:r>
-      <w:proofErr w:type="spellEnd"/>
       <w:r>
         <w:rPr>
           <w:rFonts w:hint="eastAsia"/>
@@ -4897,7 +4819,6 @@
         </w:rPr>
         <w:t xml:space="preserve">Kotlin, OOP, TDD </w:t>
       </w:r>
-      <w:proofErr w:type="spellStart"/>
       <w:r>
         <w:rPr>
           <w:rFonts w:hint="eastAsia"/>
@@ -4905,7 +4826,6 @@
         </w:rPr>
         <w:t>를</w:t>
       </w:r>
-      <w:proofErr w:type="spellEnd"/>
       <w:r>
         <w:rPr>
           <w:rFonts w:hint="eastAsia"/>
@@ -5589,7 +5509,6 @@
         </w:rPr>
         <w:t xml:space="preserve"> | </w:t>
       </w:r>
-      <w:proofErr w:type="spellStart"/>
       <w:r>
         <w:rPr>
           <w:rStyle w:val="BlackText"/>
@@ -5600,7 +5519,6 @@
         </w:rPr>
         <w:t>한빛미디어</w:t>
       </w:r>
-      <w:proofErr w:type="spellEnd"/>
       <w:r>
         <w:rPr>
           <w:rStyle w:val="BlackText"/>
@@ -5755,7 +5673,6 @@
         </w:rPr>
         <w:t xml:space="preserve"> </w:t>
       </w:r>
-      <w:proofErr w:type="spellStart"/>
       <w:r>
         <w:rPr>
           <w:rFonts w:hint="eastAsia"/>
@@ -5763,7 +5680,6 @@
         </w:rPr>
         <w:t>한빛미디어의</w:t>
       </w:r>
-      <w:proofErr w:type="spellEnd"/>
       <w:r>
         <w:rPr>
           <w:rFonts w:hint="eastAsia"/>
@@ -6000,7 +5916,6 @@
           <w:lang w:eastAsia="ko-KR"/>
         </w:rPr>
       </w:pPr>
-      <w:proofErr w:type="spellStart"/>
       <w:r>
         <w:rPr>
           <w:rFonts w:ascii="맑은 고딕" w:eastAsia="맑은 고딕" w:hAnsi="맑은 고딕" w:cs="맑은 고딕"/>
@@ -6013,21 +5928,7 @@
           <w:lang w:eastAsia="ko-KR"/>
         </w:rPr>
         <w:lastRenderedPageBreak/>
-        <w:t>Dreamfora</w:t>
-      </w:r>
-      <w:proofErr w:type="spellEnd"/>
-      <w:r>
-        <w:rPr>
-          <w:rFonts w:ascii="맑은 고딕" w:eastAsia="맑은 고딕" w:hAnsi="맑은 고딕" w:cs="맑은 고딕"/>
-          <w:b/>
-          <w:bCs/>
-          <w:color w:val="000000"/>
-          <w:spacing w:val="-10"/>
-          <w:sz w:val="28"/>
-          <w:szCs w:val="28"/>
-          <w:lang w:eastAsia="ko-KR"/>
-        </w:rPr>
-        <w:t xml:space="preserve"> </w:t>
+        <w:t xml:space="preserve">Dreamfora </w:t>
       </w:r>
       <w:r>
         <w:rPr>
@@ -6385,7 +6286,6 @@
         </w:rPr>
         <w:t xml:space="preserve"> </w:t>
       </w:r>
-      <w:proofErr w:type="spellStart"/>
       <w:r>
         <w:rPr>
           <w:rFonts w:hint="eastAsia"/>
@@ -6393,7 +6293,6 @@
         </w:rPr>
         <w:t>망분리</w:t>
       </w:r>
-      <w:proofErr w:type="spellEnd"/>
       <w:r>
         <w:rPr>
           <w:rFonts w:hint="eastAsia"/>
@@ -6599,7 +6498,6 @@
         </w:rPr>
         <w:t>DB</w:t>
       </w:r>
-      <w:proofErr w:type="spellStart"/>
       <w:r>
         <w:rPr>
           <w:rFonts w:hint="eastAsia"/>
@@ -6607,7 +6505,6 @@
         </w:rPr>
         <w:t>를</w:t>
       </w:r>
-      <w:proofErr w:type="spellEnd"/>
       <w:r>
         <w:rPr>
           <w:lang w:eastAsia="ko-KR"/>
@@ -6779,7 +6676,6 @@
           <w:lang w:eastAsia="ko-KR"/>
         </w:rPr>
       </w:pPr>
-      <w:proofErr w:type="spellStart"/>
       <w:r>
         <w:rPr>
           <w:rFonts w:hint="eastAsia"/>
@@ -6787,7 +6683,6 @@
         </w:rPr>
         <w:t>도커</w:t>
       </w:r>
-      <w:proofErr w:type="spellEnd"/>
       <w:r>
         <w:rPr>
           <w:rFonts w:hint="eastAsia"/>
@@ -6843,7 +6738,6 @@
         </w:rPr>
         <w:t xml:space="preserve"> </w:t>
       </w:r>
-      <w:proofErr w:type="spellStart"/>
       <w:r>
         <w:rPr>
           <w:rFonts w:hint="eastAsia"/>
@@ -6851,7 +6745,6 @@
         </w:rPr>
         <w:t>무중단</w:t>
       </w:r>
-      <w:proofErr w:type="spellEnd"/>
       <w:r>
         <w:rPr>
           <w:rFonts w:hint="eastAsia"/>
@@ -6945,31 +6838,13 @@
           <w:lang w:eastAsia="ko-KR"/>
         </w:rPr>
       </w:pPr>
-      <w:proofErr w:type="spellStart"/>
       <w:r>
         <w:rPr>
           <w:rFonts w:ascii="맑은 고딕" w:eastAsia="맑은 고딕" w:hAnsi="맑은 고딕" w:cs="맑은 고딕" w:hint="eastAsia"/>
           <w:lang w:eastAsia="ko-KR"/>
         </w:rPr>
-        <w:t>모놀리식</w:t>
-      </w:r>
-      <w:proofErr w:type="spellEnd"/>
-      <w:r>
-        <w:rPr>
-          <w:rFonts w:ascii="맑은 고딕" w:eastAsia="맑은 고딕" w:hAnsi="맑은 고딕" w:cs="맑은 고딕" w:hint="eastAsia"/>
-          <w:lang w:eastAsia="ko-KR"/>
-        </w:rPr>
-        <w:t xml:space="preserve"> </w:t>
-      </w:r>
-      <w:proofErr w:type="spellStart"/>
-      <w:r>
-        <w:rPr>
-          <w:rFonts w:ascii="맑은 고딕" w:eastAsia="맑은 고딕" w:hAnsi="맑은 고딕" w:cs="맑은 고딕" w:hint="eastAsia"/>
-          <w:lang w:eastAsia="ko-KR"/>
-        </w:rPr>
-        <w:t>리팩토링</w:t>
-      </w:r>
-      <w:proofErr w:type="spellEnd"/>
+        <w:t>모놀리식 리팩토링</w:t>
+      </w:r>
       <w:r>
         <w:rPr>
           <w:rStyle w:val="BlackText"/>
@@ -7151,7 +7026,6 @@
         </w:rPr>
         <w:t xml:space="preserve"> </w:t>
       </w:r>
-      <w:proofErr w:type="spellStart"/>
       <w:r>
         <w:rPr>
           <w:rFonts w:hint="eastAsia"/>
@@ -7159,7 +7033,6 @@
         </w:rPr>
         <w:t>모놀리식</w:t>
       </w:r>
-      <w:proofErr w:type="spellEnd"/>
       <w:r>
         <w:rPr>
           <w:rFonts w:hint="eastAsia"/>
@@ -7373,7 +7246,6 @@
           <w:lang w:eastAsia="ko-KR"/>
         </w:rPr>
       </w:pPr>
-      <w:proofErr w:type="spellStart"/>
       <w:r>
         <w:rPr>
           <w:rFonts w:hint="eastAsia"/>
@@ -7381,7 +7253,6 @@
         </w:rPr>
         <w:t>리팩토링</w:t>
       </w:r>
-      <w:proofErr w:type="spellEnd"/>
       <w:r>
         <w:rPr>
           <w:rFonts w:hint="eastAsia"/>
@@ -7924,7 +7795,6 @@
         </w:rPr>
         <w:t xml:space="preserve"> </w:t>
       </w:r>
-      <w:proofErr w:type="spellStart"/>
       <w:r>
         <w:rPr>
           <w:rFonts w:hint="eastAsia"/>
@@ -7932,7 +7802,6 @@
         </w:rPr>
         <w:t>망분리된</w:t>
       </w:r>
-      <w:proofErr w:type="spellEnd"/>
       <w:r>
         <w:rPr>
           <w:rFonts w:hint="eastAsia"/>
@@ -8387,7 +8256,6 @@
           <w:lang w:eastAsia="ko-KR"/>
         </w:rPr>
       </w:pPr>
-      <w:proofErr w:type="spellStart"/>
       <w:r>
         <w:rPr>
           <w:rFonts w:hint="eastAsia"/>
@@ -8395,7 +8263,6 @@
         </w:rPr>
         <w:t>로드밸런서를</w:t>
       </w:r>
-      <w:proofErr w:type="spellEnd"/>
       <w:r>
         <w:rPr>
           <w:rFonts w:hint="eastAsia"/>
@@ -8505,7 +8372,6 @@
         </w:rPr>
         <w:t xml:space="preserve">, </w:t>
       </w:r>
-      <w:proofErr w:type="spellStart"/>
       <w:r>
         <w:rPr>
           <w:rFonts w:hint="eastAsia"/>
@@ -8513,7 +8379,6 @@
         </w:rPr>
         <w:t>현금성</w:t>
       </w:r>
-      <w:proofErr w:type="spellEnd"/>
       <w:r>
         <w:rPr>
           <w:rFonts w:hint="eastAsia"/>
@@ -8576,7 +8441,6 @@
         </w:rPr>
         <w:t xml:space="preserve"> </w:t>
       </w:r>
-      <w:proofErr w:type="spellStart"/>
       <w:r>
         <w:rPr>
           <w:rFonts w:hint="eastAsia"/>
@@ -8584,7 +8448,6 @@
         </w:rPr>
         <w:t>망분리</w:t>
       </w:r>
-      <w:proofErr w:type="spellEnd"/>
     </w:p>
     <w:p>
       <w:pPr>
@@ -8624,7 +8487,6 @@
         </w:rPr>
         <w:t xml:space="preserve">Point </w:t>
       </w:r>
-      <w:proofErr w:type="spellStart"/>
       <w:r>
         <w:rPr>
           <w:rFonts w:hint="eastAsia"/>
@@ -8632,7 +8494,6 @@
         </w:rPr>
         <w:t>를</w:t>
       </w:r>
-      <w:proofErr w:type="spellEnd"/>
       <w:r>
         <w:rPr>
           <w:rFonts w:hint="eastAsia"/>
@@ -8707,22 +8568,13 @@
           <w:lang w:eastAsia="ko-KR"/>
         </w:rPr>
       </w:pPr>
-      <w:proofErr w:type="spellStart"/>
       <w:r>
         <w:rPr>
           <w:rFonts w:ascii="맑은 고딕" w:eastAsia="맑은 고딕" w:hAnsi="맑은 고딕" w:cs="맑은 고딕" w:hint="eastAsia"/>
           <w:lang w:eastAsia="ko-KR"/>
         </w:rPr>
         <w:lastRenderedPageBreak/>
-        <w:t>쿼리튜닝</w:t>
-      </w:r>
-      <w:proofErr w:type="spellEnd"/>
-      <w:r>
-        <w:rPr>
-          <w:rFonts w:ascii="맑은 고딕" w:eastAsia="맑은 고딕" w:hAnsi="맑은 고딕" w:cs="맑은 고딕" w:hint="eastAsia"/>
-          <w:lang w:eastAsia="ko-KR"/>
-        </w:rPr>
-        <w:t xml:space="preserve"> 및 스키마 재설계</w:t>
+        <w:t>쿼리튜닝 및 스키마 재설계</w:t>
       </w:r>
       <w:r>
         <w:rPr>
@@ -9378,7 +9230,6 @@
         </w:rPr>
         <w:t xml:space="preserve"> </w:t>
       </w:r>
-      <w:proofErr w:type="spellStart"/>
       <w:r>
         <w:rPr>
           <w:rFonts w:hint="eastAsia"/>
@@ -9386,7 +9237,6 @@
         </w:rPr>
         <w:t>아카이빙</w:t>
       </w:r>
-      <w:proofErr w:type="spellEnd"/>
       <w:r>
         <w:rPr>
           <w:rFonts w:hint="eastAsia"/>
@@ -10133,7 +9983,6 @@
         </w:rPr>
         <w:t>Junit</w:t>
       </w:r>
-      <w:proofErr w:type="spellStart"/>
       <w:r>
         <w:rPr>
           <w:rFonts w:hint="eastAsia"/>
@@ -10141,7 +9990,6 @@
         </w:rPr>
         <w:t>으로</w:t>
       </w:r>
-      <w:proofErr w:type="spellEnd"/>
       <w:r>
         <w:rPr>
           <w:rFonts w:hint="eastAsia"/>
@@ -10265,14 +10113,12 @@
         </w:rPr>
         <w:t xml:space="preserve"> </w:t>
       </w:r>
-      <w:proofErr w:type="spellStart"/>
       <w:r>
         <w:rPr>
           <w:lang w:eastAsia="ko-KR"/>
         </w:rPr>
         <w:t>EntityManager</w:t>
       </w:r>
-      <w:proofErr w:type="spellEnd"/>
       <w:r>
         <w:rPr>
           <w:rFonts w:hint="eastAsia"/>
@@ -10689,7 +10535,6 @@
         </w:rPr>
         <w:t xml:space="preserve">JWT </w:t>
       </w:r>
-      <w:proofErr w:type="spellStart"/>
       <w:r>
         <w:rPr>
           <w:rFonts w:hint="eastAsia"/>
@@ -10697,7 +10542,6 @@
         </w:rPr>
         <w:t>를</w:t>
       </w:r>
-      <w:proofErr w:type="spellEnd"/>
       <w:r>
         <w:rPr>
           <w:rFonts w:hint="eastAsia"/>
@@ -10726,19 +10570,11 @@
         </w:rPr>
         <w:t xml:space="preserve"> </w:t>
       </w:r>
-      <w:proofErr w:type="spellStart"/>
-      <w:r>
-        <w:rPr>
-          <w:lang w:eastAsia="ko-KR"/>
-        </w:rPr>
-        <w:t>Sessionless</w:t>
-      </w:r>
-      <w:proofErr w:type="spellEnd"/>
-      <w:r>
-        <w:rPr>
-          <w:lang w:eastAsia="ko-KR"/>
-        </w:rPr>
-        <w:t xml:space="preserve"> </w:t>
+      <w:r>
+        <w:rPr>
+          <w:lang w:eastAsia="ko-KR"/>
+        </w:rPr>
+        <w:t xml:space="preserve">Sessionless </w:t>
       </w:r>
       <w:r>
         <w:rPr>
@@ -10802,19 +10638,11 @@
         </w:rPr>
         <w:t xml:space="preserve"> </w:t>
       </w:r>
-      <w:proofErr w:type="spellStart"/>
-      <w:r>
-        <w:rPr>
-          <w:lang w:eastAsia="ko-KR"/>
-        </w:rPr>
-        <w:t>accessToken</w:t>
-      </w:r>
-      <w:proofErr w:type="spellEnd"/>
-      <w:r>
-        <w:rPr>
-          <w:lang w:eastAsia="ko-KR"/>
-        </w:rPr>
-        <w:t xml:space="preserve"> </w:t>
+      <w:r>
+        <w:rPr>
+          <w:lang w:eastAsia="ko-KR"/>
+        </w:rPr>
+        <w:t xml:space="preserve">accessToken </w:t>
       </w:r>
       <w:r>
         <w:rPr>
@@ -10830,19 +10658,11 @@
         </w:rPr>
         <w:t xml:space="preserve"> </w:t>
       </w:r>
-      <w:proofErr w:type="spellStart"/>
-      <w:r>
-        <w:rPr>
-          <w:lang w:eastAsia="ko-KR"/>
-        </w:rPr>
-        <w:t>refreshToken</w:t>
-      </w:r>
-      <w:proofErr w:type="spellEnd"/>
-      <w:r>
-        <w:rPr>
-          <w:lang w:eastAsia="ko-KR"/>
-        </w:rPr>
-        <w:t xml:space="preserve"> </w:t>
+      <w:r>
+        <w:rPr>
+          <w:lang w:eastAsia="ko-KR"/>
+        </w:rPr>
+        <w:t xml:space="preserve">refreshToken </w:t>
       </w:r>
       <w:r>
         <w:rPr>
@@ -14723,6 +14543,7 @@
   </w:compat>
   <w:rsids>
     <w:rsidRoot w:val="002D779F"/>
+    <w:rsid w:val="00011E2E"/>
     <w:rsid w:val="0002776E"/>
     <w:rsid w:val="000B027D"/>
     <w:rsid w:val="00137612"/>
@@ -14748,6 +14569,7 @@
     <w:rsid w:val="004725B4"/>
     <w:rsid w:val="00482388"/>
     <w:rsid w:val="00491DDC"/>
+    <w:rsid w:val="004A40D9"/>
     <w:rsid w:val="004B7C81"/>
     <w:rsid w:val="004C6A29"/>
     <w:rsid w:val="004D2A97"/>
@@ -15820,6 +15642,19 @@
 </file>
 
 <file path=customXml/item3.xml><?xml version="1.0" encoding="utf-8"?>
+<?mso-contentType ?>
+<FormTemplates xmlns="http://schemas.microsoft.com/sharepoint/v3/contenttype/forms">
+  <Display>DocumentLibraryForm</Display>
+  <Edit>DocumentLibraryForm</Edit>
+  <New>DocumentLibraryForm</New>
+</FormTemplates>
+</file>
+
+<file path=customXml/item4.xml><?xml version="1.0" encoding="utf-8"?>
+<b:Sources xmlns:b="http://schemas.openxmlformats.org/officeDocument/2006/bibliography" xmlns="http://schemas.openxmlformats.org/officeDocument/2006/bibliography" SelectedStyle="/APASixthEditionOfficeOnline.xsl" StyleName="APA" Version="6"/>
+</file>
+
+<file path=customXml/item5.xml><?xml version="1.0" encoding="utf-8"?>
 <p:properties xmlns:p="http://schemas.microsoft.com/office/2006/metadata/properties" xmlns:xsi="http://www.w3.org/2001/XMLSchema-instance" xmlns:pc="http://schemas.microsoft.com/office/infopath/2007/PartnerControls">
   <documentManagement>
     <_ip_UnifiedCompliancePolicyUIAction xmlns="http://schemas.microsoft.com/sharepoint/v3" xsi:nil="true"/>
@@ -15837,19 +15672,6 @@
     <MediaServiceKeyPoints xmlns="71af3243-3dd4-4a8d-8c0d-dd76da1f02a5" xsi:nil="true"/>
   </documentManagement>
 </p:properties>
-</file>
-
-<file path=customXml/item4.xml><?xml version="1.0" encoding="utf-8"?>
-<b:Sources xmlns:b="http://schemas.openxmlformats.org/officeDocument/2006/bibliography" xmlns="http://schemas.openxmlformats.org/officeDocument/2006/bibliography" SelectedStyle="/APASixthEditionOfficeOnline.xsl" StyleName="APA" Version="6"/>
-</file>
-
-<file path=customXml/item5.xml><?xml version="1.0" encoding="utf-8"?>
-<?mso-contentType ?>
-<FormTemplates xmlns="http://schemas.microsoft.com/sharepoint/v3/contenttype/forms">
-  <Display>DocumentLibraryForm</Display>
-  <Edit>DocumentLibraryForm</Edit>
-  <New>DocumentLibraryForm</New>
-</FormTemplates>
 </file>
 
 <file path=customXml/itemProps1.xml><?xml version="1.0" encoding="utf-8"?>
@@ -15882,13 +15704,9 @@
 </file>
 
 <file path=customXml/itemProps3.xml><?xml version="1.0" encoding="utf-8"?>
-<ds:datastoreItem xmlns:ds="http://schemas.openxmlformats.org/officeDocument/2006/customXml" ds:itemID="{6F3774E6-497D-4A3D-B3B9-18384E45BF6B}">
+<ds:datastoreItem xmlns:ds="http://schemas.openxmlformats.org/officeDocument/2006/customXml" ds:itemID="{CC4343A5-4AA6-4257-A397-D475A9F5A71A}">
   <ds:schemaRefs>
-    <ds:schemaRef ds:uri="http://schemas.microsoft.com/office/2006/metadata/properties"/>
-    <ds:schemaRef ds:uri="http://schemas.microsoft.com/office/infopath/2007/PartnerControls"/>
-    <ds:schemaRef ds:uri="http://schemas.microsoft.com/sharepoint/v3"/>
-    <ds:schemaRef ds:uri="71af3243-3dd4-4a8d-8c0d-dd76da1f02a5"/>
-    <ds:schemaRef ds:uri="230e9df3-be65-4c73-a93b-d1236ebd677e"/>
+    <ds:schemaRef ds:uri="http://schemas.microsoft.com/sharepoint/v3/contenttype/forms"/>
   </ds:schemaRefs>
 </ds:datastoreItem>
 </file>
@@ -15902,9 +15720,13 @@
 </file>
 
 <file path=customXml/itemProps5.xml><?xml version="1.0" encoding="utf-8"?>
-<ds:datastoreItem xmlns:ds="http://schemas.openxmlformats.org/officeDocument/2006/customXml" ds:itemID="{CC4343A5-4AA6-4257-A397-D475A9F5A71A}">
+<ds:datastoreItem xmlns:ds="http://schemas.openxmlformats.org/officeDocument/2006/customXml" ds:itemID="{6F3774E6-497D-4A3D-B3B9-18384E45BF6B}">
   <ds:schemaRefs>
-    <ds:schemaRef ds:uri="http://schemas.microsoft.com/sharepoint/v3/contenttype/forms"/>
+    <ds:schemaRef ds:uri="http://schemas.microsoft.com/office/2006/metadata/properties"/>
+    <ds:schemaRef ds:uri="http://schemas.microsoft.com/office/infopath/2007/PartnerControls"/>
+    <ds:schemaRef ds:uri="http://schemas.microsoft.com/sharepoint/v3"/>
+    <ds:schemaRef ds:uri="71af3243-3dd4-4a8d-8c0d-dd76da1f02a5"/>
+    <ds:schemaRef ds:uri="230e9df3-be65-4c73-a93b-d1236ebd677e"/>
   </ds:schemaRefs>
 </ds:datastoreItem>
 </file>

</xml_diff>

<commit_message>
fix: "고양 시" -> "고양시"
</commit_message>
<xml_diff>
--- a/2025/resume_2025_02_26.docx
+++ b/2025/resume_2025_02_26.docx
@@ -34,6 +34,7 @@
                 <w:lang w:eastAsia="ko-KR"/>
               </w:rPr>
             </w:pPr>
+            <w:proofErr w:type="spellStart"/>
             <w:r>
               <w:rPr>
                 <w:rFonts w:ascii="맑은 고딕" w:eastAsia="맑은 고딕" w:hAnsi="맑은 고딕" w:cs="맑은 고딕" w:hint="eastAsia"/>
@@ -41,6 +42,7 @@
               </w:rPr>
               <w:t>고정완</w:t>
             </w:r>
+            <w:proofErr w:type="spellEnd"/>
           </w:p>
         </w:tc>
         <w:tc>
@@ -2321,6 +2323,7 @@
         </w:rPr>
         <w:t xml:space="preserve"> </w:t>
       </w:r>
+      <w:proofErr w:type="spellStart"/>
       <w:r>
         <w:rPr>
           <w:rFonts w:hint="eastAsia"/>
@@ -2328,6 +2331,7 @@
         </w:rPr>
         <w:t>백엔드</w:t>
       </w:r>
+      <w:proofErr w:type="spellEnd"/>
       <w:r>
         <w:rPr>
           <w:rFonts w:hint="eastAsia"/>
@@ -2438,6 +2442,7 @@
         </w:rPr>
         <w:t xml:space="preserve"> </w:t>
       </w:r>
+      <w:proofErr w:type="spellStart"/>
       <w:r>
         <w:rPr>
           <w:rFonts w:hint="eastAsia"/>
@@ -2445,6 +2450,7 @@
         </w:rPr>
         <w:t>피처드</w:t>
       </w:r>
+      <w:proofErr w:type="spellEnd"/>
       <w:r>
         <w:rPr>
           <w:rFonts w:hint="eastAsia"/>
@@ -2466,6 +2472,7 @@
         </w:rPr>
         <w:t xml:space="preserve"> </w:t>
       </w:r>
+      <w:proofErr w:type="spellStart"/>
       <w:r>
         <w:rPr>
           <w:rFonts w:hint="eastAsia"/>
@@ -2473,13 +2480,15 @@
         </w:rPr>
         <w:t>드림포라의</w:t>
       </w:r>
-      <w:r>
-        <w:rPr>
-          <w:rFonts w:hint="eastAsia"/>
-          <w:lang w:eastAsia="ko-KR"/>
-        </w:rPr>
-        <w:t xml:space="preserve"> </w:t>
-      </w:r>
+      <w:proofErr w:type="spellEnd"/>
+      <w:r>
+        <w:rPr>
+          <w:rFonts w:hint="eastAsia"/>
+          <w:lang w:eastAsia="ko-KR"/>
+        </w:rPr>
+        <w:t xml:space="preserve"> </w:t>
+      </w:r>
+      <w:proofErr w:type="spellStart"/>
       <w:r>
         <w:rPr>
           <w:rFonts w:hint="eastAsia"/>
@@ -2487,13 +2496,15 @@
         </w:rPr>
         <w:t>백엔드</w:t>
       </w:r>
-      <w:r>
-        <w:rPr>
-          <w:rFonts w:hint="eastAsia"/>
-          <w:lang w:eastAsia="ko-KR"/>
-        </w:rPr>
-        <w:t xml:space="preserve"> </w:t>
-      </w:r>
+      <w:proofErr w:type="spellEnd"/>
+      <w:r>
+        <w:rPr>
+          <w:rFonts w:hint="eastAsia"/>
+          <w:lang w:eastAsia="ko-KR"/>
+        </w:rPr>
+        <w:t xml:space="preserve"> </w:t>
+      </w:r>
+      <w:proofErr w:type="spellStart"/>
       <w:r>
         <w:rPr>
           <w:rFonts w:hint="eastAsia"/>
@@ -2501,6 +2512,7 @@
         </w:rPr>
         <w:t>테크리드</w:t>
       </w:r>
+      <w:proofErr w:type="spellEnd"/>
     </w:p>
     <w:p>
       <w:pPr>
@@ -2802,12 +2814,21 @@
         </w:rPr>
         <w:t xml:space="preserve"> | </w:t>
       </w:r>
+      <w:proofErr w:type="spellStart"/>
       <w:r>
         <w:rPr>
           <w:rStyle w:val="BlackText"/>
           <w:lang w:eastAsia="ko-KR"/>
         </w:rPr>
-        <w:t xml:space="preserve">Dreamfora </w:t>
+        <w:t>Dreamfora</w:t>
+      </w:r>
+      <w:proofErr w:type="spellEnd"/>
+      <w:r>
+        <w:rPr>
+          <w:rStyle w:val="BlackText"/>
+          <w:lang w:eastAsia="ko-KR"/>
+        </w:rPr>
+        <w:t xml:space="preserve"> </w:t>
       </w:r>
       <w:r>
         <w:rPr>
@@ -3247,6 +3268,7 @@
           <w:lang w:eastAsia="ko-KR"/>
         </w:rPr>
       </w:pPr>
+      <w:proofErr w:type="spellStart"/>
       <w:r>
         <w:rPr>
           <w:rFonts w:hint="eastAsia"/>
@@ -3254,6 +3276,7 @@
         </w:rPr>
         <w:t>모놀리식에서</w:t>
       </w:r>
+      <w:proofErr w:type="spellEnd"/>
       <w:r>
         <w:rPr>
           <w:rFonts w:hint="eastAsia"/>
@@ -3337,6 +3360,7 @@
           <w:lang w:eastAsia="ko-KR"/>
         </w:rPr>
       </w:pPr>
+      <w:proofErr w:type="spellStart"/>
       <w:r>
         <w:rPr>
           <w:rFonts w:hint="eastAsia"/>
@@ -3351,6 +3375,7 @@
         </w:rPr>
         <w:t>과</w:t>
       </w:r>
+      <w:proofErr w:type="spellEnd"/>
       <w:r>
         <w:rPr>
           <w:rFonts w:hint="eastAsia"/>
@@ -3644,12 +3669,21 @@
         </w:rPr>
         <w:t xml:space="preserve">| </w:t>
       </w:r>
+      <w:proofErr w:type="spellStart"/>
       <w:r>
         <w:rPr>
           <w:rStyle w:val="BlackText"/>
           <w:lang w:eastAsia="ko-KR"/>
         </w:rPr>
-        <w:t>Ecube Labs</w:t>
+        <w:t>Ecube</w:t>
+      </w:r>
+      <w:proofErr w:type="spellEnd"/>
+      <w:r>
+        <w:rPr>
+          <w:rStyle w:val="BlackText"/>
+          <w:lang w:eastAsia="ko-KR"/>
+        </w:rPr>
+        <w:t xml:space="preserve"> Labs</w:t>
       </w:r>
       <w:r>
         <w:rPr>
@@ -3792,6 +3826,7 @@
         </w:rPr>
         <w:t xml:space="preserve"> </w:t>
       </w:r>
+      <w:proofErr w:type="spellStart"/>
       <w:r>
         <w:rPr>
           <w:rFonts w:hint="eastAsia"/>
@@ -3799,6 +3834,7 @@
         </w:rPr>
         <w:t>이치카와</w:t>
       </w:r>
+      <w:proofErr w:type="spellEnd"/>
       <w:r>
         <w:rPr>
           <w:rFonts w:hint="eastAsia"/>
@@ -3825,21 +3861,7 @@
           <w:rFonts w:hint="eastAsia"/>
           <w:lang w:eastAsia="ko-KR"/>
         </w:rPr>
-        <w:t>고양</w:t>
-      </w:r>
-      <w:r>
-        <w:rPr>
-          <w:rFonts w:hint="eastAsia"/>
-          <w:lang w:eastAsia="ko-KR"/>
-        </w:rPr>
-        <w:t xml:space="preserve"> </w:t>
-      </w:r>
-      <w:r>
-        <w:rPr>
-          <w:rFonts w:hint="eastAsia"/>
-          <w:lang w:eastAsia="ko-KR"/>
-        </w:rPr>
-        <w:t>시와</w:t>
+        <w:t>고양시와</w:t>
       </w:r>
       <w:r>
         <w:rPr>
@@ -3902,6 +3924,7 @@
         </w:rPr>
         <w:t xml:space="preserve">SaaS </w:t>
       </w:r>
+      <w:proofErr w:type="spellStart"/>
       <w:r>
         <w:rPr>
           <w:rFonts w:hint="eastAsia"/>
@@ -3909,6 +3932,7 @@
         </w:rPr>
         <w:t>를</w:t>
       </w:r>
+      <w:proofErr w:type="spellEnd"/>
       <w:r>
         <w:rPr>
           <w:rFonts w:hint="eastAsia"/>
@@ -4080,13 +4104,7 @@
           <w:rFonts w:hint="eastAsia"/>
           <w:lang w:eastAsia="ko-KR"/>
         </w:rPr>
-        <w:t>(</w:t>
-      </w:r>
-      <w:r>
-        <w:rPr>
-          <w:lang w:eastAsia="ko-KR"/>
-        </w:rPr>
-        <w:t xml:space="preserve">Bidding) </w:t>
+        <w:t xml:space="preserve"> </w:t>
       </w:r>
       <w:r>
         <w:rPr>
@@ -4143,6 +4161,7 @@
         </w:rPr>
         <w:t xml:space="preserve"> </w:t>
       </w:r>
+      <w:proofErr w:type="spellStart"/>
       <w:r>
         <w:rPr>
           <w:rFonts w:hint="eastAsia"/>
@@ -4150,6 +4169,7 @@
         </w:rPr>
         <w:t>이치카와</w:t>
       </w:r>
+      <w:proofErr w:type="spellEnd"/>
       <w:r>
         <w:rPr>
           <w:rFonts w:hint="eastAsia"/>
@@ -4342,21 +4362,7 @@
           <w:rFonts w:hint="eastAsia"/>
           <w:lang w:eastAsia="ko-KR"/>
         </w:rPr>
-        <w:t>고양</w:t>
-      </w:r>
-      <w:r>
-        <w:rPr>
-          <w:rFonts w:hint="eastAsia"/>
-          <w:lang w:eastAsia="ko-KR"/>
-        </w:rPr>
-        <w:t xml:space="preserve"> </w:t>
-      </w:r>
-      <w:r>
-        <w:rPr>
-          <w:rFonts w:hint="eastAsia"/>
-          <w:lang w:eastAsia="ko-KR"/>
-        </w:rPr>
-        <w:t>시와</w:t>
+        <w:t>고양시와</w:t>
       </w:r>
       <w:r>
         <w:rPr>
@@ -4682,6 +4688,7 @@
         </w:rPr>
         <w:t xml:space="preserve"> | </w:t>
       </w:r>
+      <w:proofErr w:type="spellStart"/>
       <w:r>
         <w:rPr>
           <w:rStyle w:val="BlackText"/>
@@ -4690,6 +4697,7 @@
         </w:rPr>
         <w:t>우아한테크코스</w:t>
       </w:r>
+      <w:proofErr w:type="spellEnd"/>
       <w:r>
         <w:rPr>
           <w:rStyle w:val="BlackText"/>
@@ -4778,6 +4786,7 @@
           <w:lang w:eastAsia="ko-KR"/>
         </w:rPr>
       </w:pPr>
+      <w:proofErr w:type="spellStart"/>
       <w:r>
         <w:rPr>
           <w:rFonts w:hint="eastAsia"/>
@@ -4785,6 +4794,7 @@
         </w:rPr>
         <w:t>우아한테크코스에서</w:t>
       </w:r>
+      <w:proofErr w:type="spellEnd"/>
       <w:r>
         <w:rPr>
           <w:rFonts w:hint="eastAsia"/>
@@ -4819,6 +4829,7 @@
         </w:rPr>
         <w:t xml:space="preserve">Kotlin, OOP, TDD </w:t>
       </w:r>
+      <w:proofErr w:type="spellStart"/>
       <w:r>
         <w:rPr>
           <w:rFonts w:hint="eastAsia"/>
@@ -4826,6 +4837,7 @@
         </w:rPr>
         <w:t>를</w:t>
       </w:r>
+      <w:proofErr w:type="spellEnd"/>
       <w:r>
         <w:rPr>
           <w:rFonts w:hint="eastAsia"/>
@@ -5509,6 +5521,7 @@
         </w:rPr>
         <w:t xml:space="preserve"> | </w:t>
       </w:r>
+      <w:proofErr w:type="spellStart"/>
       <w:r>
         <w:rPr>
           <w:rStyle w:val="BlackText"/>
@@ -5519,6 +5532,7 @@
         </w:rPr>
         <w:t>한빛미디어</w:t>
       </w:r>
+      <w:proofErr w:type="spellEnd"/>
       <w:r>
         <w:rPr>
           <w:rStyle w:val="BlackText"/>
@@ -5673,6 +5687,7 @@
         </w:rPr>
         <w:t xml:space="preserve"> </w:t>
       </w:r>
+      <w:proofErr w:type="spellStart"/>
       <w:r>
         <w:rPr>
           <w:rFonts w:hint="eastAsia"/>
@@ -5680,6 +5695,7 @@
         </w:rPr>
         <w:t>한빛미디어의</w:t>
       </w:r>
+      <w:proofErr w:type="spellEnd"/>
       <w:r>
         <w:rPr>
           <w:rFonts w:hint="eastAsia"/>
@@ -5916,6 +5932,7 @@
           <w:lang w:eastAsia="ko-KR"/>
         </w:rPr>
       </w:pPr>
+      <w:proofErr w:type="spellStart"/>
       <w:r>
         <w:rPr>
           <w:rFonts w:ascii="맑은 고딕" w:eastAsia="맑은 고딕" w:hAnsi="맑은 고딕" w:cs="맑은 고딕"/>
@@ -5928,7 +5945,21 @@
           <w:lang w:eastAsia="ko-KR"/>
         </w:rPr>
         <w:lastRenderedPageBreak/>
-        <w:t xml:space="preserve">Dreamfora </w:t>
+        <w:t>Dreamfora</w:t>
+      </w:r>
+      <w:proofErr w:type="spellEnd"/>
+      <w:r>
+        <w:rPr>
+          <w:rFonts w:ascii="맑은 고딕" w:eastAsia="맑은 고딕" w:hAnsi="맑은 고딕" w:cs="맑은 고딕"/>
+          <w:b/>
+          <w:bCs/>
+          <w:color w:val="000000"/>
+          <w:spacing w:val="-10"/>
+          <w:sz w:val="28"/>
+          <w:szCs w:val="28"/>
+          <w:lang w:eastAsia="ko-KR"/>
+        </w:rPr>
+        <w:t xml:space="preserve"> </w:t>
       </w:r>
       <w:r>
         <w:rPr>
@@ -6286,6 +6317,7 @@
         </w:rPr>
         <w:t xml:space="preserve"> </w:t>
       </w:r>
+      <w:proofErr w:type="spellStart"/>
       <w:r>
         <w:rPr>
           <w:rFonts w:hint="eastAsia"/>
@@ -6293,6 +6325,7 @@
         </w:rPr>
         <w:t>망분리</w:t>
       </w:r>
+      <w:proofErr w:type="spellEnd"/>
       <w:r>
         <w:rPr>
           <w:rFonts w:hint="eastAsia"/>
@@ -6498,6 +6531,7 @@
         </w:rPr>
         <w:t>DB</w:t>
       </w:r>
+      <w:proofErr w:type="spellStart"/>
       <w:r>
         <w:rPr>
           <w:rFonts w:hint="eastAsia"/>
@@ -6505,6 +6539,7 @@
         </w:rPr>
         <w:t>를</w:t>
       </w:r>
+      <w:proofErr w:type="spellEnd"/>
       <w:r>
         <w:rPr>
           <w:lang w:eastAsia="ko-KR"/>
@@ -6676,6 +6711,7 @@
           <w:lang w:eastAsia="ko-KR"/>
         </w:rPr>
       </w:pPr>
+      <w:proofErr w:type="spellStart"/>
       <w:r>
         <w:rPr>
           <w:rFonts w:hint="eastAsia"/>
@@ -6683,6 +6719,7 @@
         </w:rPr>
         <w:t>도커</w:t>
       </w:r>
+      <w:proofErr w:type="spellEnd"/>
       <w:r>
         <w:rPr>
           <w:rFonts w:hint="eastAsia"/>
@@ -6738,6 +6775,7 @@
         </w:rPr>
         <w:t xml:space="preserve"> </w:t>
       </w:r>
+      <w:proofErr w:type="spellStart"/>
       <w:r>
         <w:rPr>
           <w:rFonts w:hint="eastAsia"/>
@@ -6745,6 +6783,7 @@
         </w:rPr>
         <w:t>무중단</w:t>
       </w:r>
+      <w:proofErr w:type="spellEnd"/>
       <w:r>
         <w:rPr>
           <w:rFonts w:hint="eastAsia"/>
@@ -6838,13 +6877,31 @@
           <w:lang w:eastAsia="ko-KR"/>
         </w:rPr>
       </w:pPr>
+      <w:proofErr w:type="spellStart"/>
       <w:r>
         <w:rPr>
           <w:rFonts w:ascii="맑은 고딕" w:eastAsia="맑은 고딕" w:hAnsi="맑은 고딕" w:cs="맑은 고딕" w:hint="eastAsia"/>
           <w:lang w:eastAsia="ko-KR"/>
         </w:rPr>
-        <w:t>모놀리식 리팩토링</w:t>
-      </w:r>
+        <w:t>모놀리식</w:t>
+      </w:r>
+      <w:proofErr w:type="spellEnd"/>
+      <w:r>
+        <w:rPr>
+          <w:rFonts w:ascii="맑은 고딕" w:eastAsia="맑은 고딕" w:hAnsi="맑은 고딕" w:cs="맑은 고딕" w:hint="eastAsia"/>
+          <w:lang w:eastAsia="ko-KR"/>
+        </w:rPr>
+        <w:t xml:space="preserve"> </w:t>
+      </w:r>
+      <w:proofErr w:type="spellStart"/>
+      <w:r>
+        <w:rPr>
+          <w:rFonts w:ascii="맑은 고딕" w:eastAsia="맑은 고딕" w:hAnsi="맑은 고딕" w:cs="맑은 고딕" w:hint="eastAsia"/>
+          <w:lang w:eastAsia="ko-KR"/>
+        </w:rPr>
+        <w:t>리팩토링</w:t>
+      </w:r>
+      <w:proofErr w:type="spellEnd"/>
       <w:r>
         <w:rPr>
           <w:rStyle w:val="BlackText"/>
@@ -7026,6 +7083,7 @@
         </w:rPr>
         <w:t xml:space="preserve"> </w:t>
       </w:r>
+      <w:proofErr w:type="spellStart"/>
       <w:r>
         <w:rPr>
           <w:rFonts w:hint="eastAsia"/>
@@ -7033,6 +7091,7 @@
         </w:rPr>
         <w:t>모놀리식</w:t>
       </w:r>
+      <w:proofErr w:type="spellEnd"/>
       <w:r>
         <w:rPr>
           <w:rFonts w:hint="eastAsia"/>
@@ -7246,6 +7305,7 @@
           <w:lang w:eastAsia="ko-KR"/>
         </w:rPr>
       </w:pPr>
+      <w:proofErr w:type="spellStart"/>
       <w:r>
         <w:rPr>
           <w:rFonts w:hint="eastAsia"/>
@@ -7253,6 +7313,7 @@
         </w:rPr>
         <w:t>리팩토링</w:t>
       </w:r>
+      <w:proofErr w:type="spellEnd"/>
       <w:r>
         <w:rPr>
           <w:rFonts w:hint="eastAsia"/>
@@ -7795,6 +7856,7 @@
         </w:rPr>
         <w:t xml:space="preserve"> </w:t>
       </w:r>
+      <w:proofErr w:type="spellStart"/>
       <w:r>
         <w:rPr>
           <w:rFonts w:hint="eastAsia"/>
@@ -7802,6 +7864,7 @@
         </w:rPr>
         <w:t>망분리된</w:t>
       </w:r>
+      <w:proofErr w:type="spellEnd"/>
       <w:r>
         <w:rPr>
           <w:rFonts w:hint="eastAsia"/>
@@ -8256,6 +8319,7 @@
           <w:lang w:eastAsia="ko-KR"/>
         </w:rPr>
       </w:pPr>
+      <w:proofErr w:type="spellStart"/>
       <w:r>
         <w:rPr>
           <w:rFonts w:hint="eastAsia"/>
@@ -8263,6 +8327,7 @@
         </w:rPr>
         <w:t>로드밸런서를</w:t>
       </w:r>
+      <w:proofErr w:type="spellEnd"/>
       <w:r>
         <w:rPr>
           <w:rFonts w:hint="eastAsia"/>
@@ -8372,6 +8437,7 @@
         </w:rPr>
         <w:t xml:space="preserve">, </w:t>
       </w:r>
+      <w:proofErr w:type="spellStart"/>
       <w:r>
         <w:rPr>
           <w:rFonts w:hint="eastAsia"/>
@@ -8379,6 +8445,7 @@
         </w:rPr>
         <w:t>현금성</w:t>
       </w:r>
+      <w:proofErr w:type="spellEnd"/>
       <w:r>
         <w:rPr>
           <w:rFonts w:hint="eastAsia"/>
@@ -8441,6 +8508,7 @@
         </w:rPr>
         <w:t xml:space="preserve"> </w:t>
       </w:r>
+      <w:proofErr w:type="spellStart"/>
       <w:r>
         <w:rPr>
           <w:rFonts w:hint="eastAsia"/>
@@ -8448,6 +8516,7 @@
         </w:rPr>
         <w:t>망분리</w:t>
       </w:r>
+      <w:proofErr w:type="spellEnd"/>
     </w:p>
     <w:p>
       <w:pPr>
@@ -8487,6 +8556,7 @@
         </w:rPr>
         <w:t xml:space="preserve">Point </w:t>
       </w:r>
+      <w:proofErr w:type="spellStart"/>
       <w:r>
         <w:rPr>
           <w:rFonts w:hint="eastAsia"/>
@@ -8494,6 +8564,7 @@
         </w:rPr>
         <w:t>를</w:t>
       </w:r>
+      <w:proofErr w:type="spellEnd"/>
       <w:r>
         <w:rPr>
           <w:rFonts w:hint="eastAsia"/>
@@ -8568,13 +8639,22 @@
           <w:lang w:eastAsia="ko-KR"/>
         </w:rPr>
       </w:pPr>
+      <w:proofErr w:type="spellStart"/>
       <w:r>
         <w:rPr>
           <w:rFonts w:ascii="맑은 고딕" w:eastAsia="맑은 고딕" w:hAnsi="맑은 고딕" w:cs="맑은 고딕" w:hint="eastAsia"/>
           <w:lang w:eastAsia="ko-KR"/>
         </w:rPr>
         <w:lastRenderedPageBreak/>
-        <w:t>쿼리튜닝 및 스키마 재설계</w:t>
+        <w:t>쿼리튜닝</w:t>
+      </w:r>
+      <w:proofErr w:type="spellEnd"/>
+      <w:r>
+        <w:rPr>
+          <w:rFonts w:ascii="맑은 고딕" w:eastAsia="맑은 고딕" w:hAnsi="맑은 고딕" w:cs="맑은 고딕" w:hint="eastAsia"/>
+          <w:lang w:eastAsia="ko-KR"/>
+        </w:rPr>
+        <w:t xml:space="preserve"> 및 스키마 재설계</w:t>
       </w:r>
       <w:r>
         <w:rPr>
@@ -9230,6 +9310,7 @@
         </w:rPr>
         <w:t xml:space="preserve"> </w:t>
       </w:r>
+      <w:proofErr w:type="spellStart"/>
       <w:r>
         <w:rPr>
           <w:rFonts w:hint="eastAsia"/>
@@ -9237,6 +9318,7 @@
         </w:rPr>
         <w:t>아카이빙</w:t>
       </w:r>
+      <w:proofErr w:type="spellEnd"/>
       <w:r>
         <w:rPr>
           <w:rFonts w:hint="eastAsia"/>
@@ -9983,6 +10065,7 @@
         </w:rPr>
         <w:t>Junit</w:t>
       </w:r>
+      <w:proofErr w:type="spellStart"/>
       <w:r>
         <w:rPr>
           <w:rFonts w:hint="eastAsia"/>
@@ -9990,6 +10073,7 @@
         </w:rPr>
         <w:t>으로</w:t>
       </w:r>
+      <w:proofErr w:type="spellEnd"/>
       <w:r>
         <w:rPr>
           <w:rFonts w:hint="eastAsia"/>
@@ -10113,12 +10197,14 @@
         </w:rPr>
         <w:t xml:space="preserve"> </w:t>
       </w:r>
+      <w:proofErr w:type="spellStart"/>
       <w:r>
         <w:rPr>
           <w:lang w:eastAsia="ko-KR"/>
         </w:rPr>
         <w:t>EntityManager</w:t>
       </w:r>
+      <w:proofErr w:type="spellEnd"/>
       <w:r>
         <w:rPr>
           <w:rFonts w:hint="eastAsia"/>
@@ -10535,6 +10621,7 @@
         </w:rPr>
         <w:t xml:space="preserve">JWT </w:t>
       </w:r>
+      <w:proofErr w:type="spellStart"/>
       <w:r>
         <w:rPr>
           <w:rFonts w:hint="eastAsia"/>
@@ -10542,6 +10629,7 @@
         </w:rPr>
         <w:t>를</w:t>
       </w:r>
+      <w:proofErr w:type="spellEnd"/>
       <w:r>
         <w:rPr>
           <w:rFonts w:hint="eastAsia"/>
@@ -10570,11 +10658,19 @@
         </w:rPr>
         <w:t xml:space="preserve"> </w:t>
       </w:r>
-      <w:r>
-        <w:rPr>
-          <w:lang w:eastAsia="ko-KR"/>
-        </w:rPr>
-        <w:t xml:space="preserve">Sessionless </w:t>
+      <w:proofErr w:type="spellStart"/>
+      <w:r>
+        <w:rPr>
+          <w:lang w:eastAsia="ko-KR"/>
+        </w:rPr>
+        <w:t>Sessionless</w:t>
+      </w:r>
+      <w:proofErr w:type="spellEnd"/>
+      <w:r>
+        <w:rPr>
+          <w:lang w:eastAsia="ko-KR"/>
+        </w:rPr>
+        <w:t xml:space="preserve"> </w:t>
       </w:r>
       <w:r>
         <w:rPr>
@@ -10638,11 +10734,19 @@
         </w:rPr>
         <w:t xml:space="preserve"> </w:t>
       </w:r>
-      <w:r>
-        <w:rPr>
-          <w:lang w:eastAsia="ko-KR"/>
-        </w:rPr>
-        <w:t xml:space="preserve">accessToken </w:t>
+      <w:proofErr w:type="spellStart"/>
+      <w:r>
+        <w:rPr>
+          <w:lang w:eastAsia="ko-KR"/>
+        </w:rPr>
+        <w:t>accessToken</w:t>
+      </w:r>
+      <w:proofErr w:type="spellEnd"/>
+      <w:r>
+        <w:rPr>
+          <w:lang w:eastAsia="ko-KR"/>
+        </w:rPr>
+        <w:t xml:space="preserve"> </w:t>
       </w:r>
       <w:r>
         <w:rPr>
@@ -10658,11 +10762,19 @@
         </w:rPr>
         <w:t xml:space="preserve"> </w:t>
       </w:r>
-      <w:r>
-        <w:rPr>
-          <w:lang w:eastAsia="ko-KR"/>
-        </w:rPr>
-        <w:t xml:space="preserve">refreshToken </w:t>
+      <w:proofErr w:type="spellStart"/>
+      <w:r>
+        <w:rPr>
+          <w:lang w:eastAsia="ko-KR"/>
+        </w:rPr>
+        <w:t>refreshToken</w:t>
+      </w:r>
+      <w:proofErr w:type="spellEnd"/>
+      <w:r>
+        <w:rPr>
+          <w:lang w:eastAsia="ko-KR"/>
+        </w:rPr>
+        <w:t xml:space="preserve"> </w:t>
       </w:r>
       <w:r>
         <w:rPr>
@@ -14545,7 +14657,9 @@
     <w:rsidRoot w:val="002D779F"/>
     <w:rsid w:val="00011E2E"/>
     <w:rsid w:val="0002776E"/>
+    <w:rsid w:val="00093DAD"/>
     <w:rsid w:val="000B027D"/>
+    <w:rsid w:val="0011068C"/>
     <w:rsid w:val="00137612"/>
     <w:rsid w:val="00175B50"/>
     <w:rsid w:val="001B4B3D"/>
@@ -14596,18 +14710,22 @@
     <w:rsid w:val="007164E3"/>
     <w:rsid w:val="007416F6"/>
     <w:rsid w:val="007539B8"/>
+    <w:rsid w:val="007648D3"/>
     <w:rsid w:val="00765BCB"/>
     <w:rsid w:val="007B7962"/>
     <w:rsid w:val="007D7895"/>
     <w:rsid w:val="007E3D68"/>
     <w:rsid w:val="007F2B4F"/>
     <w:rsid w:val="008012D1"/>
+    <w:rsid w:val="00833D06"/>
     <w:rsid w:val="008453A4"/>
     <w:rsid w:val="0086443D"/>
     <w:rsid w:val="00881F9D"/>
     <w:rsid w:val="0089350F"/>
     <w:rsid w:val="008A6E4E"/>
     <w:rsid w:val="008F0340"/>
+    <w:rsid w:val="008F2E7C"/>
+    <w:rsid w:val="0090717E"/>
     <w:rsid w:val="009270CA"/>
     <w:rsid w:val="009343EC"/>
     <w:rsid w:val="00936DAB"/>
@@ -15642,19 +15760,6 @@
 </file>
 
 <file path=customXml/item3.xml><?xml version="1.0" encoding="utf-8"?>
-<?mso-contentType ?>
-<FormTemplates xmlns="http://schemas.microsoft.com/sharepoint/v3/contenttype/forms">
-  <Display>DocumentLibraryForm</Display>
-  <Edit>DocumentLibraryForm</Edit>
-  <New>DocumentLibraryForm</New>
-</FormTemplates>
-</file>
-
-<file path=customXml/item4.xml><?xml version="1.0" encoding="utf-8"?>
-<b:Sources xmlns:b="http://schemas.openxmlformats.org/officeDocument/2006/bibliography" xmlns="http://schemas.openxmlformats.org/officeDocument/2006/bibliography" SelectedStyle="/APASixthEditionOfficeOnline.xsl" StyleName="APA" Version="6"/>
-</file>
-
-<file path=customXml/item5.xml><?xml version="1.0" encoding="utf-8"?>
 <p:properties xmlns:p="http://schemas.microsoft.com/office/2006/metadata/properties" xmlns:xsi="http://www.w3.org/2001/XMLSchema-instance" xmlns:pc="http://schemas.microsoft.com/office/infopath/2007/PartnerControls">
   <documentManagement>
     <_ip_UnifiedCompliancePolicyUIAction xmlns="http://schemas.microsoft.com/sharepoint/v3" xsi:nil="true"/>
@@ -15672,6 +15777,19 @@
     <MediaServiceKeyPoints xmlns="71af3243-3dd4-4a8d-8c0d-dd76da1f02a5" xsi:nil="true"/>
   </documentManagement>
 </p:properties>
+</file>
+
+<file path=customXml/item4.xml><?xml version="1.0" encoding="utf-8"?>
+<b:Sources xmlns:b="http://schemas.openxmlformats.org/officeDocument/2006/bibliography" xmlns="http://schemas.openxmlformats.org/officeDocument/2006/bibliography" SelectedStyle="/APASixthEditionOfficeOnline.xsl" StyleName="APA" Version="6"/>
+</file>
+
+<file path=customXml/item5.xml><?xml version="1.0" encoding="utf-8"?>
+<?mso-contentType ?>
+<FormTemplates xmlns="http://schemas.microsoft.com/sharepoint/v3/contenttype/forms">
+  <Display>DocumentLibraryForm</Display>
+  <Edit>DocumentLibraryForm</Edit>
+  <New>DocumentLibraryForm</New>
+</FormTemplates>
 </file>
 
 <file path=customXml/itemProps1.xml><?xml version="1.0" encoding="utf-8"?>
@@ -15704,9 +15822,13 @@
 </file>
 
 <file path=customXml/itemProps3.xml><?xml version="1.0" encoding="utf-8"?>
-<ds:datastoreItem xmlns:ds="http://schemas.openxmlformats.org/officeDocument/2006/customXml" ds:itemID="{CC4343A5-4AA6-4257-A397-D475A9F5A71A}">
+<ds:datastoreItem xmlns:ds="http://schemas.openxmlformats.org/officeDocument/2006/customXml" ds:itemID="{6F3774E6-497D-4A3D-B3B9-18384E45BF6B}">
   <ds:schemaRefs>
-    <ds:schemaRef ds:uri="http://schemas.microsoft.com/sharepoint/v3/contenttype/forms"/>
+    <ds:schemaRef ds:uri="http://schemas.microsoft.com/office/2006/metadata/properties"/>
+    <ds:schemaRef ds:uri="http://schemas.microsoft.com/office/infopath/2007/PartnerControls"/>
+    <ds:schemaRef ds:uri="http://schemas.microsoft.com/sharepoint/v3"/>
+    <ds:schemaRef ds:uri="71af3243-3dd4-4a8d-8c0d-dd76da1f02a5"/>
+    <ds:schemaRef ds:uri="230e9df3-be65-4c73-a93b-d1236ebd677e"/>
   </ds:schemaRefs>
 </ds:datastoreItem>
 </file>
@@ -15720,13 +15842,9 @@
 </file>
 
 <file path=customXml/itemProps5.xml><?xml version="1.0" encoding="utf-8"?>
-<ds:datastoreItem xmlns:ds="http://schemas.openxmlformats.org/officeDocument/2006/customXml" ds:itemID="{6F3774E6-497D-4A3D-B3B9-18384E45BF6B}">
+<ds:datastoreItem xmlns:ds="http://schemas.openxmlformats.org/officeDocument/2006/customXml" ds:itemID="{CC4343A5-4AA6-4257-A397-D475A9F5A71A}">
   <ds:schemaRefs>
-    <ds:schemaRef ds:uri="http://schemas.microsoft.com/office/2006/metadata/properties"/>
-    <ds:schemaRef ds:uri="http://schemas.microsoft.com/office/infopath/2007/PartnerControls"/>
-    <ds:schemaRef ds:uri="http://schemas.microsoft.com/sharepoint/v3"/>
-    <ds:schemaRef ds:uri="71af3243-3dd4-4a8d-8c0d-dd76da1f02a5"/>
-    <ds:schemaRef ds:uri="230e9df3-be65-4c73-a93b-d1236ebd677e"/>
+    <ds:schemaRef ds:uri="http://schemas.microsoft.com/sharepoint/v3/contenttype/forms"/>
   </ds:schemaRefs>
 </ds:datastoreItem>
 </file>

</xml_diff>